<commit_message>
document sanjesh with code final
</commit_message>
<xml_diff>
--- a/سنجش/مستندات تحویلی سامانه به همراه مستندات کد/پایش گیاهان زراعی- فاز سوم.docx
+++ b/سنجش/مستندات تحویلی سامانه به همراه مستندات کد/پایش گیاهان زراعی- فاز سوم.docx
@@ -9,6 +9,8 @@
           <w:rtl/>
         </w:rPr>
       </w:pPr>
+      <w:bookmarkStart w:id="0" w:name="_GoBack"/>
+      <w:bookmarkEnd w:id="0"/>
       <w:r>
         <w:rPr>
           <w:noProof/>
@@ -75,7 +77,7 @@
         <w:tblLook w:val="01E0" w:firstRow="1" w:lastRow="1" w:firstColumn="1" w:lastColumn="1" w:noHBand="0" w:noVBand="0"/>
       </w:tblPr>
       <w:tblGrid>
-        <w:gridCol w:w="9849"/>
+        <w:gridCol w:w="9633"/>
       </w:tblGrid>
       <w:tr>
         <w:trPr>
@@ -935,7 +937,7 @@
         <w:tblLook w:val="04A0" w:firstRow="1" w:lastRow="0" w:firstColumn="1" w:lastColumn="0" w:noHBand="0" w:noVBand="1"/>
       </w:tblPr>
       <w:tblGrid>
-        <w:gridCol w:w="9849"/>
+        <w:gridCol w:w="9633"/>
       </w:tblGrid>
       <w:tr>
         <w:tc>
@@ -11916,13 +11918,13 @@
         <w:tblLook w:val="01E0" w:firstRow="1" w:lastRow="1" w:firstColumn="1" w:lastColumn="1" w:noHBand="0" w:noVBand="0"/>
       </w:tblPr>
       <w:tblGrid>
-        <w:gridCol w:w="733"/>
-        <w:gridCol w:w="1819"/>
-        <w:gridCol w:w="1538"/>
-        <w:gridCol w:w="1192"/>
-        <w:gridCol w:w="1040"/>
-        <w:gridCol w:w="1030"/>
-        <w:gridCol w:w="2497"/>
+        <w:gridCol w:w="726"/>
+        <w:gridCol w:w="1775"/>
+        <w:gridCol w:w="1494"/>
+        <w:gridCol w:w="1169"/>
+        <w:gridCol w:w="1015"/>
+        <w:gridCol w:w="1002"/>
+        <w:gridCol w:w="2406"/>
       </w:tblGrid>
       <w:tr>
         <w:trPr>
@@ -12869,11 +12871,11 @@
         <w:tblLook w:val="01E0" w:firstRow="1" w:lastRow="1" w:firstColumn="1" w:lastColumn="1" w:noHBand="0" w:noVBand="0"/>
       </w:tblPr>
       <w:tblGrid>
-        <w:gridCol w:w="1344"/>
-        <w:gridCol w:w="1363"/>
-        <w:gridCol w:w="3350"/>
-        <w:gridCol w:w="2111"/>
-        <w:gridCol w:w="1681"/>
+        <w:gridCol w:w="1313"/>
+        <w:gridCol w:w="1353"/>
+        <w:gridCol w:w="3222"/>
+        <w:gridCol w:w="2055"/>
+        <w:gridCol w:w="1644"/>
       </w:tblGrid>
       <w:tr>
         <w:trPr>
@@ -16405,8 +16407,6 @@
           </w:rPr>
           <w:t>....</w:t>
         </w:r>
-        <w:bookmarkStart w:id="0" w:name="_GoBack"/>
-        <w:bookmarkEnd w:id="0"/>
         <w:r>
           <w:rPr>
             <w:webHidden/>
@@ -17817,7 +17817,7 @@
             <w:webHidden/>
             <w:rtl/>
           </w:rPr>
-          <w:t>15</w:t>
+          <w:t>14</w:t>
         </w:r>
         <w:r>
           <w:rPr>
@@ -18565,7 +18565,7 @@
             <w:webHidden/>
             <w:rtl/>
           </w:rPr>
-          <w:t>19</w:t>
+          <w:t>18</w:t>
         </w:r>
         <w:r>
           <w:rPr>
@@ -19462,7 +19462,7 @@
             <w:webHidden/>
             <w:rtl/>
           </w:rPr>
-          <w:t>14</w:t>
+          <w:t>13</w:t>
         </w:r>
         <w:r>
           <w:rPr>
@@ -19609,7 +19609,7 @@
             <w:webHidden/>
             <w:rtl/>
           </w:rPr>
-          <w:t>17</w:t>
+          <w:t>16</w:t>
         </w:r>
         <w:r>
           <w:rPr>
@@ -19799,7 +19799,7 @@
             <w:webHidden/>
             <w:rtl/>
           </w:rPr>
-          <w:t>17</w:t>
+          <w:t>16</w:t>
         </w:r>
         <w:r>
           <w:rPr>
@@ -19940,7 +19940,7 @@
             <w:webHidden/>
             <w:rtl/>
           </w:rPr>
-          <w:t>18</w:t>
+          <w:t>17</w:t>
         </w:r>
         <w:r>
           <w:rPr>
@@ -20088,7 +20088,7 @@
             <w:webHidden/>
             <w:rtl/>
           </w:rPr>
-          <w:t>18</w:t>
+          <w:t>17</w:t>
         </w:r>
         <w:r>
           <w:rPr>
@@ -20274,7 +20274,7 @@
             <w:webHidden/>
             <w:rtl/>
           </w:rPr>
-          <w:t>19</w:t>
+          <w:t>18</w:t>
         </w:r>
         <w:r>
           <w:rPr>
@@ -20406,7 +20406,7 @@
             <w:webHidden/>
             <w:rtl/>
           </w:rPr>
-          <w:t>20</w:t>
+          <w:t>19</w:t>
         </w:r>
         <w:r>
           <w:rPr>
@@ -20530,7 +20530,7 @@
             <w:webHidden/>
             <w:rtl/>
           </w:rPr>
-          <w:t>21</w:t>
+          <w:t>20</w:t>
         </w:r>
         <w:r>
           <w:rPr>
@@ -20715,7 +20715,7 @@
             <w:webHidden/>
             <w:rtl/>
           </w:rPr>
-          <w:t>21</w:t>
+          <w:t>20</w:t>
         </w:r>
         <w:r>
           <w:rPr>
@@ -20916,7 +20916,7 @@
             <w:webHidden/>
             <w:rtl/>
           </w:rPr>
-          <w:t>22</w:t>
+          <w:t>21</w:t>
         </w:r>
         <w:r>
           <w:rPr>
@@ -21117,7 +21117,7 @@
             <w:webHidden/>
             <w:rtl/>
           </w:rPr>
-          <w:t>22</w:t>
+          <w:t>21</w:t>
         </w:r>
         <w:r>
           <w:rPr>
@@ -21302,7 +21302,7 @@
             <w:webHidden/>
             <w:rtl/>
           </w:rPr>
-          <w:t>23</w:t>
+          <w:t>22</w:t>
         </w:r>
         <w:r>
           <w:rPr>
@@ -22288,7 +22288,7 @@
           <w:rtl/>
         </w:rPr>
         <w:softHyphen/>
-        <w:t xml:space="preserve">اند. استفاده از مدل سبال و متریک در شرایط </w:t>
+        <w:t>اند. استفاده از مدل سبال و متریک در شرایط خشک و نیمه</w:t>
       </w:r>
       <w:r>
         <w:rPr>
@@ -22297,8 +22297,8 @@
           <w:sz w:val="26"/>
           <w:rtl/>
         </w:rPr>
-        <w:lastRenderedPageBreak/>
-        <w:t>خشک و نیمه</w:t>
+        <w:softHyphen/>
+        <w:t xml:space="preserve">خشک حاکم </w:t>
       </w:r>
       <w:r>
         <w:rPr>
@@ -22307,8 +22307,8 @@
           <w:sz w:val="26"/>
           <w:rtl/>
         </w:rPr>
-        <w:softHyphen/>
-        <w:t>خشک حاکم بر بخش اعظم کشورمان، که چالش عمده آن کمبود منابع آب و اتلاف زیاد آن در اثر پدیده تبخیر-تعرق است، می</w:t>
+        <w:lastRenderedPageBreak/>
+        <w:t>بر بخش اعظم کشورمان، که چالش عمده آن کمبود منابع آب و اتلاف زیاد آن در اثر پدیده تبخیر-تعرق است، می</w:t>
       </w:r>
       <w:r>
         <w:rPr>
@@ -22650,17 +22650,7 @@
           <w:sz w:val="26"/>
           <w:rtl/>
         </w:rPr>
-        <w:t xml:space="preserve">اشاره کرد. گروه دوم روش‌های تخمین مقدار محصول با استفاده از داده‌های </w:t>
-      </w:r>
-      <w:r>
-        <w:rPr>
-          <w:rFonts w:eastAsiaTheme="majorEastAsia" w:hint="cs"/>
-          <w:color w:val="000000" w:themeColor="text1"/>
-          <w:sz w:val="26"/>
-          <w:rtl/>
-        </w:rPr>
-        <w:lastRenderedPageBreak/>
-        <w:t xml:space="preserve">سنجش‌ازدوری بر اساس ایجاد یک رابطه ریاضی/ آماری مستقیم بین داده‌های ماهواره‌ای و میزان محصول است که در این روش ها از معادلات یک متغیره و یا چند متغیره رگرسیونی بصورت خطی یا غیرخطی استفاده می‌‌شود.  </w:t>
+        <w:t xml:space="preserve">اشاره کرد. گروه دوم روش‌های تخمین مقدار محصول با استفاده از داده‌های سنجش‌ازدوری بر اساس ایجاد یک رابطه ریاضی/ آماری مستقیم بین داده‌های ماهواره‌ای و میزان محصول است که در این روش ها از معادلات یک متغیره و یا چند متغیره رگرسیونی بصورت خطی یا غیرخطی استفاده می‌‌شود.  </w:t>
       </w:r>
     </w:p>
     <w:p>
@@ -22679,6 +22669,7 @@
           <w:rFonts w:hint="cs"/>
           <w:rtl/>
         </w:rPr>
+        <w:lastRenderedPageBreak/>
         <w:t xml:space="preserve">2-3 </w:t>
       </w:r>
       <w:r>
@@ -22948,7 +22939,6 @@
           <w:rFonts w:hint="cs"/>
           <w:rtl/>
         </w:rPr>
-        <w:lastRenderedPageBreak/>
         <w:t>برای پیاده</w:t>
       </w:r>
       <w:r>
@@ -23126,6 +23116,7 @@
         <w:rPr>
           <w:noProof/>
         </w:rPr>
+        <w:lastRenderedPageBreak/>
         <mc:AlternateContent>
           <mc:Choice Requires="wps">
             <w:drawing>
@@ -23361,7 +23352,7 @@
           </mc:Choice>
           <mc:Fallback>
             <w:pict>
-              <v:line w14:anchorId="489F122B" id="Straight Connector 43" o:spid="_x0000_s1026" style="position:absolute;flip:x y;z-index:251661312;visibility:visible;mso-wrap-style:square;mso-width-percent:0;mso-height-percent:0;mso-wrap-distance-left:9pt;mso-wrap-distance-top:0;mso-wrap-distance-right:9pt;mso-wrap-distance-bottom:0;mso-position-horizontal:absolute;mso-position-horizontal-relative:text;mso-position-vertical:absolute;mso-position-vertical-relative:text;mso-width-percent:0;mso-height-percent:0;mso-width-relative:margin;mso-height-relative:margin" from="394.1pt,225.45pt" to="409.1pt,250.2pt" o:gfxdata="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">
+              <v:line w14:anchorId="16036D95" id="Straight Connector 43" o:spid="_x0000_s1026" style="position:absolute;flip:x y;z-index:251661312;visibility:visible;mso-wrap-style:square;mso-width-percent:0;mso-height-percent:0;mso-wrap-distance-left:9pt;mso-wrap-distance-top:0;mso-wrap-distance-right:9pt;mso-wrap-distance-bottom:0;mso-position-horizontal:absolute;mso-position-horizontal-relative:text;mso-position-vertical:absolute;mso-position-vertical-relative:text;mso-width-percent:0;mso-height-percent:0;mso-width-relative:margin;mso-height-relative:margin" from="394.1pt,225.45pt" to="409.1pt,250.2pt" o:gfxdata="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">
                 <v:stroke endarrow="block"/>
               </v:line>
             </w:pict>
@@ -23885,7 +23876,7 @@
           </mc:Choice>
           <mc:Fallback>
             <w:pict>
-              <v:line w14:anchorId="65DD58B4" id="Straight Connector 57" o:spid="_x0000_s1026" style="position:absolute;flip:x y;z-index:251651072;visibility:visible;mso-wrap-style:square;mso-width-percent:0;mso-height-percent:0;mso-wrap-distance-left:9pt;mso-wrap-distance-top:0;mso-wrap-distance-right:9pt;mso-wrap-distance-bottom:0;mso-position-horizontal:absolute;mso-position-horizontal-relative:text;mso-position-vertical:absolute;mso-position-vertical-relative:text;mso-width-percent:0;mso-height-percent:0;mso-width-relative:margin;mso-height-relative:margin" from="73.3pt,148.8pt" to="75.05pt,187.4pt" o:gfxdata="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">
+              <v:line w14:anchorId="3C3B6719" id="Straight Connector 57" o:spid="_x0000_s1026" style="position:absolute;flip:x y;z-index:251651072;visibility:visible;mso-wrap-style:square;mso-width-percent:0;mso-height-percent:0;mso-wrap-distance-left:9pt;mso-wrap-distance-top:0;mso-wrap-distance-right:9pt;mso-wrap-distance-bottom:0;mso-position-horizontal:absolute;mso-position-horizontal-relative:text;mso-position-vertical:absolute;mso-position-vertical-relative:text;mso-width-percent:0;mso-height-percent:0;mso-width-relative:margin;mso-height-relative:margin" from="73.3pt,148.8pt" to="75.05pt,187.4pt" o:gfxdata="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">
                 <v:stroke endarrow="block"/>
               </v:line>
             </w:pict>
@@ -24252,7 +24243,7 @@
           </mc:Choice>
           <mc:Fallback>
             <w:pict>
-              <v:roundrect w14:anchorId="3F1834B3" id="Rounded Rectangle 17" o:spid="_x0000_s1026" style="position:absolute;margin-left:111.9pt;margin-top:30pt;width:157.35pt;height:93.2pt;rotation:4039821fd;z-index:251665408;visibility:visible;mso-wrap-style:square;mso-width-percent:0;mso-height-percent:0;mso-wrap-distance-left:9pt;mso-wrap-distance-top:0;mso-wrap-distance-right:9pt;mso-wrap-distance-bottom:0;mso-position-horizontal:absolute;mso-position-horizontal-relative:text;mso-position-vertical:absolute;mso-position-vertical-relative:text;mso-width-percent:0;mso-height-percent:0;mso-width-relative:margin;mso-height-relative:margin;v-text-anchor:middle" arcsize="10923f" o:gfxdata="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" fillcolor="white [3212]" strokecolor="white [3212]" strokeweight="2pt"/>
+              <v:roundrect w14:anchorId="1ED8CB07" id="Rounded Rectangle 17" o:spid="_x0000_s1026" style="position:absolute;margin-left:111.9pt;margin-top:30pt;width:157.35pt;height:93.2pt;rotation:4039821fd;z-index:251665408;visibility:visible;mso-wrap-style:square;mso-width-percent:0;mso-height-percent:0;mso-wrap-distance-left:9pt;mso-wrap-distance-top:0;mso-wrap-distance-right:9pt;mso-wrap-distance-bottom:0;mso-position-horizontal:absolute;mso-position-horizontal-relative:text;mso-position-vertical:absolute;mso-position-vertical-relative:text;mso-width-percent:0;mso-height-percent:0;mso-width-relative:margin;mso-height-relative:margin;v-text-anchor:middle" arcsize="10923f" o:gfxdata="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" fillcolor="white [3212]" strokecolor="white [3212]" strokeweight="2pt"/>
             </w:pict>
           </mc:Fallback>
         </mc:AlternateContent>
@@ -24323,7 +24314,7 @@
           </mc:Choice>
           <mc:Fallback>
             <w:pict>
-              <v:line w14:anchorId="115F0ADA" id="Straight Connector 56" o:spid="_x0000_s1026" style="position:absolute;z-index:251649024;visibility:visible;mso-wrap-style:square;mso-width-percent:0;mso-height-percent:0;mso-wrap-distance-left:9pt;mso-wrap-distance-top:0;mso-wrap-distance-right:9pt;mso-wrap-distance-bottom:0;mso-position-horizontal:absolute;mso-position-horizontal-relative:text;mso-position-vertical:absolute;mso-position-vertical-relative:text;mso-width-percent:0;mso-height-percent:0;mso-width-relative:margin;mso-height-relative:margin" from="68.9pt,147.9pt" to="68.9pt,185.95pt" o:gfxdata="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">
+              <v:line w14:anchorId="3CCF22B6" id="Straight Connector 56" o:spid="_x0000_s1026" style="position:absolute;z-index:251649024;visibility:visible;mso-wrap-style:square;mso-width-percent:0;mso-height-percent:0;mso-wrap-distance-left:9pt;mso-wrap-distance-top:0;mso-wrap-distance-right:9pt;mso-wrap-distance-bottom:0;mso-position-horizontal:absolute;mso-position-horizontal-relative:text;mso-position-vertical:absolute;mso-position-vertical-relative:text;mso-width-percent:0;mso-height-percent:0;mso-width-relative:margin;mso-height-relative:margin" from="68.9pt,147.9pt" to="68.9pt,185.95pt" o:gfxdata="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">
                 <v:stroke endarrow="block"/>
               </v:line>
             </w:pict>
@@ -24396,7 +24387,7 @@
           </mc:Choice>
           <mc:Fallback>
             <w:pict>
-              <v:line w14:anchorId="1E115ACD" id="Straight Connector 40" o:spid="_x0000_s1026" style="position:absolute;flip:x;z-index:251655168;visibility:visible;mso-wrap-style:square;mso-width-percent:0;mso-height-percent:0;mso-wrap-distance-left:9pt;mso-wrap-distance-top:0;mso-wrap-distance-right:9pt;mso-wrap-distance-bottom:0;mso-position-horizontal:absolute;mso-position-horizontal-relative:text;mso-position-vertical:absolute;mso-position-vertical-relative:text;mso-width-percent:0;mso-height-percent:0;mso-width-relative:margin;mso-height-relative:margin" from="291.7pt,194.8pt" to="331.15pt,200.95pt" o:gfxdata="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">
+              <v:line w14:anchorId="58992B81" id="Straight Connector 40" o:spid="_x0000_s1026" style="position:absolute;flip:x;z-index:251655168;visibility:visible;mso-wrap-style:square;mso-width-percent:0;mso-height-percent:0;mso-wrap-distance-left:9pt;mso-wrap-distance-top:0;mso-wrap-distance-right:9pt;mso-wrap-distance-bottom:0;mso-position-horizontal:absolute;mso-position-horizontal-relative:text;mso-position-vertical:absolute;mso-position-vertical-relative:text;mso-width-percent:0;mso-height-percent:0;mso-width-relative:margin;mso-height-relative:margin" from="291.7pt,194.8pt" to="331.15pt,200.95pt" o:gfxdata="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">
                 <v:stroke endarrow="block"/>
               </v:line>
             </w:pict>
@@ -24813,16 +24804,7 @@
           <w:sz w:val="26"/>
           <w:rtl/>
         </w:rPr>
-        <w:t xml:space="preserve">در سال 1991 به دنیای برنامه‌نویسی وارد شد. از همان ابتدا، پایتون به‌منظور پر کردن شکاف‌های موجود در دنیای برنامه‌نویسی و ارائه راهکاری به‌منظور نوشتن اسکریپت‌هایی که فرآیند انجام یکسری از کارهای رایج خسته‌کننده را به ‌طور خودکار اجرا کنند یا ساخت یک نمونه اولیه از برنامه‌های کاربردی که در یک یا چند زبان دیگر پیاده‌سازی شوند، مورد </w:t>
-      </w:r>
-      <w:r>
-        <w:rPr>
-          <w:rFonts w:ascii="Nazli" w:hAnsi="Nazli" w:hint="cs"/>
-          <w:sz w:val="26"/>
-          <w:rtl/>
-        </w:rPr>
-        <w:lastRenderedPageBreak/>
-        <w:t>استفاده قرار گرفت. با این حال در چند سال گذشته، پایتون به یکی از ابزارهای تراز اول در زمینه توسعه برنامه‌های کاربردی، مدیریت زیرساخت‌ها و تحلیل داده‌ها تبدیل شده است. امروزه پایتون در زمینه توسعه برنامه‌های کاربردی تحت وب و مدیریت سیستم‌ها و تجزیه و تحلیل بزرگ داده‌ها که رشد انفجاری به خود گرفته‌اند و همچنین هوش مصنوعی به یکی از بازیگران اصلی دنیای فناوری تبدیل شده است. پایتون این موفقیت چشم‌گیر و کاربرد گسترده را مدیون یکسری ویژگی‌های ارزشمندی است که هم در اختیار توسعه‌دهندگان حرفه‌ای و هم در اختیار توسعه‌دهندگان تازه‌کار قرار داده است. از جمله این ویژگی‌ها به موارد زیر می‌توان اشاره کرد</w:t>
+        <w:t>در سال 1991 به دنیای برنامه‌نویسی وارد شد. از همان ابتدا، پایتون به‌منظور پر کردن شکاف‌های موجود در دنیای برنامه‌نویسی و ارائه راهکاری به‌منظور نوشتن اسکریپت‌هایی که فرآیند انجام یکسری از کارهای رایج خسته‌کننده را به ‌طور خودکار اجرا کنند یا ساخت یک نمونه اولیه از برنامه‌های کاربردی که در یک یا چند زبان دیگر پیاده‌سازی شوند، مورد استفاده قرار گرفت. با این حال در چند سال گذشته، پایتون به یکی از ابزارهای تراز اول در زمینه توسعه برنامه‌های کاربردی، مدیریت زیرساخت‌ها و تحلیل داده‌ها تبدیل شده است. امروزه پایتون در زمینه توسعه برنامه‌های کاربردی تحت وب و مدیریت سیستم‌ها و تجزیه و تحلیل بزرگ داده‌ها که رشد انفجاری به خود گرفته‌اند و همچنین هوش مصنوعی به یکی از بازیگران اصلی دنیای فناوری تبدیل شده است. پایتون این موفقیت چشم‌گیر و کاربرد گسترده را مدیون یکسری ویژگی‌های ارزشمندی است که هم در اختیار توسعه‌دهندگان حرفه‌ای و هم در اختیار توسعه‌دهندگان تازه‌کار قرار داده است. از جمله این ویژگی‌ها به موارد زیر می‌توان اشاره کرد</w:t>
       </w:r>
       <w:r>
         <w:rPr>
@@ -24846,6 +24828,7 @@
           <w:sz w:val="26"/>
           <w:rtl/>
         </w:rPr>
+        <w:lastRenderedPageBreak/>
         <w:t>الف</w:t>
       </w:r>
       <w:r>
@@ -25637,16 +25620,7 @@
           <w:sz w:val="26"/>
           <w:rtl/>
         </w:rPr>
-        <w:t xml:space="preserve">با استفاده از زبان پایتون پیاده سازی شده است؛ پس بسیاری از ویژگی های </w:t>
-      </w:r>
-      <w:r>
-        <w:rPr>
-          <w:rFonts w:ascii="Nazli" w:hAnsi="Nazli" w:hint="cs"/>
-          <w:sz w:val="26"/>
-          <w:rtl/>
-        </w:rPr>
-        <w:lastRenderedPageBreak/>
-        <w:t>خود را از زبان پایتون به ارث برده است . با استفاده از این فریم ورک امکان ایجاد وب</w:t>
+        <w:t>با استفاده از زبان پایتون پیاده سازی شده است؛ پس بسیاری از ویژگی های خود را از زبان پایتون به ارث برده است . با استفاده از این فریم ورک امکان ایجاد وب</w:t>
       </w:r>
       <w:r>
         <w:rPr>
@@ -25777,6 +25751,7 @@
           <w:sz w:val="24"/>
           <w:szCs w:val="24"/>
         </w:rPr>
+        <w:lastRenderedPageBreak/>
         <w:t xml:space="preserve">REST </w:t>
       </w:r>
       <w:r>
@@ -26099,8 +26074,8 @@
       </w:pPr>
       <w:bookmarkStart w:id="24" w:name="_Toc507418669"/>
       <w:bookmarkStart w:id="25" w:name="_Toc521305947"/>
-      <w:bookmarkStart w:id="26" w:name="_Toc506719435"/>
-      <w:bookmarkStart w:id="27" w:name="_Toc534532509"/>
+      <w:bookmarkStart w:id="26" w:name="_Toc534532509"/>
+      <w:bookmarkStart w:id="27" w:name="_Toc506719435"/>
       <w:r>
         <w:rPr>
           <w:rFonts w:eastAsia="Noto Sans CJK SC Regular" w:hint="cs"/>
@@ -26125,15 +26100,15 @@
         <w:t>های توسعه داده شده</w:t>
       </w:r>
       <w:bookmarkEnd w:id="25"/>
+      <w:bookmarkEnd w:id="26"/>
+      <w:r>
+        <w:rPr>
+          <w:rFonts w:eastAsia="Noto Sans CJK SC Regular" w:hint="cs"/>
+          <w:rtl/>
+        </w:rPr>
+        <w:t xml:space="preserve"> </w:t>
+      </w:r>
       <w:bookmarkEnd w:id="27"/>
-      <w:r>
-        <w:rPr>
-          <w:rFonts w:eastAsia="Noto Sans CJK SC Regular" w:hint="cs"/>
-          <w:rtl/>
-        </w:rPr>
-        <w:t xml:space="preserve"> </w:t>
-      </w:r>
-      <w:bookmarkEnd w:id="26"/>
     </w:p>
     <w:p/>
     <w:p>
@@ -26639,17 +26614,7 @@
           <w:rtl/>
           <w:lang w:bidi="fa-IR"/>
         </w:rPr>
-        <w:t xml:space="preserve">شکل 1-2 پرتال ارتباطی با </w:t>
-      </w:r>
-      <w:r>
-        <w:rPr>
-          <w:rFonts w:ascii="Nazli" w:hAnsi="Nazli" w:hint="cs"/>
-          <w:sz w:val="26"/>
-          <w:rtl/>
-          <w:lang w:bidi="fa-IR"/>
-        </w:rPr>
-        <w:lastRenderedPageBreak/>
-        <w:t>سرورهای خارجی را نشان می</w:t>
+        <w:t>شکل 1-2 پرتال ارتباطی با سرورهای خارجی را نشان می</w:t>
       </w:r>
       <w:r>
         <w:rPr>
@@ -26739,6 +26704,7 @@
           <w:noProof/>
           <w:sz w:val="26"/>
         </w:rPr>
+        <w:lastRenderedPageBreak/>
         <w:drawing>
           <wp:inline distT="0" distB="0" distL="0" distR="0" wp14:anchorId="6010633D" wp14:editId="4AADD64E">
             <wp:extent cx="6114415" cy="3387090"/>
@@ -27027,16 +26993,7 @@
           <w:sz w:val="26"/>
           <w:rtl/>
         </w:rPr>
-        <w:t xml:space="preserve">این رابط گرافیکی بالاترین سطح دسترسی به کاربر را برای هر </w:t>
-      </w:r>
-      <w:r>
-        <w:rPr>
-          <w:rFonts w:ascii="Nazli" w:hAnsi="Nazli" w:hint="cs"/>
-          <w:sz w:val="26"/>
-          <w:rtl/>
-        </w:rPr>
-        <w:lastRenderedPageBreak/>
-        <w:t>گونه حذف و اضافه و یا تغییر دادن همه داده</w:t>
+        <w:t>این رابط گرافیکی بالاترین سطح دسترسی به کاربر را برای هر گونه حذف و اضافه و یا تغییر دادن همه داده</w:t>
       </w:r>
       <w:r>
         <w:rPr>
@@ -27160,6 +27117,7 @@
           <w:noProof/>
           <w:sz w:val="26"/>
         </w:rPr>
+        <w:lastRenderedPageBreak/>
         <w:drawing>
           <wp:inline distT="0" distB="0" distL="0" distR="0" wp14:anchorId="19200DC3" wp14:editId="1908B86A">
             <wp:extent cx="5120640" cy="3496011"/>
@@ -27257,7 +27215,6 @@
           <w:noProof/>
           <w:sz w:val="26"/>
         </w:rPr>
-        <w:lastRenderedPageBreak/>
         <w:drawing>
           <wp:inline distT="0" distB="0" distL="0" distR="0" wp14:anchorId="7DBCA1B7" wp14:editId="6C87F134">
             <wp:extent cx="4961614" cy="3825941"/>
@@ -27372,6 +27329,7 @@
           <w:noProof/>
           <w:sz w:val="26"/>
         </w:rPr>
+        <w:lastRenderedPageBreak/>
         <w:drawing>
           <wp:inline distT="0" distB="0" distL="0" distR="0" wp14:anchorId="4894EC4E" wp14:editId="6C906654">
             <wp:extent cx="5570165" cy="4150580"/>
@@ -27623,6 +27581,7 @@
           <w:noProof/>
           <w:sz w:val="26"/>
         </w:rPr>
+        <w:lastRenderedPageBreak/>
         <w:drawing>
           <wp:inline distT="0" distB="0" distL="0" distR="0" wp14:anchorId="143A4BDF" wp14:editId="415D3E7A">
             <wp:extent cx="5454594" cy="5320509"/>
@@ -27785,7 +27744,6 @@
           <w:sz w:val="26"/>
           <w:rtl/>
         </w:rPr>
-        <w:lastRenderedPageBreak/>
         <w:t>در ابتدا همانند شکل 1-8 نمایی کلی از نقشه ایران به کاربر نمایش داده می</w:t>
       </w:r>
       <w:r>
@@ -27957,6 +27915,7 @@
           <w:noProof/>
           <w:sz w:val="26"/>
         </w:rPr>
+        <w:lastRenderedPageBreak/>
         <w:drawing>
           <wp:inline distT="0" distB="0" distL="0" distR="0" wp14:anchorId="1B7D7431" wp14:editId="7C76D711">
             <wp:extent cx="5820410" cy="3108960"/>
@@ -28456,7 +28415,6 @@
         <w:ind w:firstLine="0"/>
         <w:jc w:val="left"/>
         <w:rPr>
-          <w:rFonts w:hint="cs"/>
           <w:rtl/>
         </w:rPr>
       </w:pPr>
@@ -30047,7 +30005,6 @@
         <w:ind w:firstLine="0"/>
         <w:jc w:val="left"/>
         <w:rPr>
-          <w:rFonts w:hint="cs"/>
           <w:rtl/>
         </w:rPr>
       </w:pPr>
@@ -30400,7 +30357,6 @@
               <w:ind w:firstLine="0"/>
               <w:jc w:val="center"/>
               <w:rPr>
-                <w:rFonts w:hint="cs"/>
                 <w:rtl/>
                 <w:lang w:bidi="fa-IR"/>
               </w:rPr>
@@ -30773,10 +30729,33 @@
               <w:ind w:firstLine="0"/>
               <w:jc w:val="center"/>
               <w:rPr>
+                <w:rtl/>
+                <w:lang w:bidi="fa-IR"/>
+              </w:rPr>
+            </w:pPr>
+            <w:r>
+              <w:rPr>
                 <w:rFonts w:hint="cs"/>
                 <w:rtl/>
                 <w:lang w:bidi="fa-IR"/>
               </w:rPr>
+              <w:t>-</w:t>
+            </w:r>
+          </w:p>
+        </w:tc>
+        <w:tc>
+          <w:tcPr>
+            <w:tcW w:w="1170" w:type="dxa"/>
+            <w:vAlign w:val="center"/>
+          </w:tcPr>
+          <w:p>
+            <w:pPr>
+              <w:ind w:firstLine="0"/>
+              <w:jc w:val="center"/>
+              <w:rPr>
+                <w:rtl/>
+                <w:lang w:bidi="fa-IR"/>
+              </w:rPr>
             </w:pPr>
             <w:r>
               <w:rPr>
@@ -30790,31 +30769,6 @@
         </w:tc>
         <w:tc>
           <w:tcPr>
-            <w:tcW w:w="1170" w:type="dxa"/>
-            <w:vAlign w:val="center"/>
-          </w:tcPr>
-          <w:p>
-            <w:pPr>
-              <w:ind w:firstLine="0"/>
-              <w:jc w:val="center"/>
-              <w:rPr>
-                <w:rFonts w:hint="cs"/>
-                <w:rtl/>
-                <w:lang w:bidi="fa-IR"/>
-              </w:rPr>
-            </w:pPr>
-            <w:r>
-              <w:rPr>
-                <w:rFonts w:hint="cs"/>
-                <w:rtl/>
-                <w:lang w:bidi="fa-IR"/>
-              </w:rPr>
-              <w:t>-</w:t>
-            </w:r>
-          </w:p>
-        </w:tc>
-        <w:tc>
-          <w:tcPr>
             <w:tcW w:w="1980" w:type="dxa"/>
             <w:vAlign w:val="center"/>
           </w:tcPr>
@@ -30823,7 +30777,6 @@
               <w:ind w:firstLine="0"/>
               <w:jc w:val="center"/>
               <w:rPr>
-                <w:rFonts w:hint="cs"/>
                 <w:rtl/>
                 <w:lang w:bidi="fa-IR"/>
               </w:rPr>
@@ -30904,10 +30857,33 @@
               <w:ind w:firstLine="0"/>
               <w:jc w:val="center"/>
               <w:rPr>
+                <w:rtl/>
+                <w:lang w:bidi="fa-IR"/>
+              </w:rPr>
+            </w:pPr>
+            <w:r>
+              <w:rPr>
                 <w:rFonts w:hint="cs"/>
                 <w:rtl/>
                 <w:lang w:bidi="fa-IR"/>
               </w:rPr>
+              <w:t>-</w:t>
+            </w:r>
+          </w:p>
+        </w:tc>
+        <w:tc>
+          <w:tcPr>
+            <w:tcW w:w="1170" w:type="dxa"/>
+            <w:vAlign w:val="center"/>
+          </w:tcPr>
+          <w:p>
+            <w:pPr>
+              <w:ind w:firstLine="0"/>
+              <w:jc w:val="center"/>
+              <w:rPr>
+                <w:rtl/>
+                <w:lang w:bidi="fa-IR"/>
+              </w:rPr>
             </w:pPr>
             <w:r>
               <w:rPr>
@@ -30921,31 +30897,6 @@
         </w:tc>
         <w:tc>
           <w:tcPr>
-            <w:tcW w:w="1170" w:type="dxa"/>
-            <w:vAlign w:val="center"/>
-          </w:tcPr>
-          <w:p>
-            <w:pPr>
-              <w:ind w:firstLine="0"/>
-              <w:jc w:val="center"/>
-              <w:rPr>
-                <w:rFonts w:hint="cs"/>
-                <w:rtl/>
-                <w:lang w:bidi="fa-IR"/>
-              </w:rPr>
-            </w:pPr>
-            <w:r>
-              <w:rPr>
-                <w:rFonts w:hint="cs"/>
-                <w:rtl/>
-                <w:lang w:bidi="fa-IR"/>
-              </w:rPr>
-              <w:t>-</w:t>
-            </w:r>
-          </w:p>
-        </w:tc>
-        <w:tc>
-          <w:tcPr>
             <w:tcW w:w="1980" w:type="dxa"/>
             <w:vAlign w:val="center"/>
           </w:tcPr>
@@ -30954,7 +30905,6 @@
               <w:ind w:firstLine="0"/>
               <w:jc w:val="center"/>
               <w:rPr>
-                <w:rFonts w:hint="cs"/>
                 <w:rtl/>
                 <w:lang w:bidi="fa-IR"/>
               </w:rPr>
@@ -31049,10 +30999,33 @@
               <w:ind w:firstLine="0"/>
               <w:jc w:val="center"/>
               <w:rPr>
+                <w:rtl/>
+                <w:lang w:bidi="fa-IR"/>
+              </w:rPr>
+            </w:pPr>
+            <w:r>
+              <w:rPr>
                 <w:rFonts w:hint="cs"/>
                 <w:rtl/>
                 <w:lang w:bidi="fa-IR"/>
               </w:rPr>
+              <w:t>-</w:t>
+            </w:r>
+          </w:p>
+        </w:tc>
+        <w:tc>
+          <w:tcPr>
+            <w:tcW w:w="1170" w:type="dxa"/>
+            <w:vAlign w:val="center"/>
+          </w:tcPr>
+          <w:p>
+            <w:pPr>
+              <w:ind w:firstLine="0"/>
+              <w:jc w:val="center"/>
+              <w:rPr>
+                <w:rtl/>
+                <w:lang w:bidi="fa-IR"/>
+              </w:rPr>
             </w:pPr>
             <w:r>
               <w:rPr>
@@ -31066,31 +31039,6 @@
         </w:tc>
         <w:tc>
           <w:tcPr>
-            <w:tcW w:w="1170" w:type="dxa"/>
-            <w:vAlign w:val="center"/>
-          </w:tcPr>
-          <w:p>
-            <w:pPr>
-              <w:ind w:firstLine="0"/>
-              <w:jc w:val="center"/>
-              <w:rPr>
-                <w:rFonts w:hint="cs"/>
-                <w:rtl/>
-                <w:lang w:bidi="fa-IR"/>
-              </w:rPr>
-            </w:pPr>
-            <w:r>
-              <w:rPr>
-                <w:rFonts w:hint="cs"/>
-                <w:rtl/>
-                <w:lang w:bidi="fa-IR"/>
-              </w:rPr>
-              <w:t>-</w:t>
-            </w:r>
-          </w:p>
-        </w:tc>
-        <w:tc>
-          <w:tcPr>
             <w:tcW w:w="1980" w:type="dxa"/>
             <w:vAlign w:val="center"/>
           </w:tcPr>
@@ -31099,7 +31047,6 @@
               <w:ind w:firstLine="0"/>
               <w:jc w:val="center"/>
               <w:rPr>
-                <w:rFonts w:hint="cs"/>
                 <w:rtl/>
                 <w:lang w:bidi="fa-IR"/>
               </w:rPr>
@@ -31195,7 +31142,6 @@
               <w:ind w:firstLine="0"/>
               <w:jc w:val="center"/>
               <w:rPr>
-                <w:rFonts w:hint="cs"/>
                 <w:rtl/>
                 <w:lang w:bidi="fa-IR"/>
               </w:rPr>
@@ -31218,7 +31164,6 @@
               <w:ind w:firstLine="0"/>
               <w:jc w:val="center"/>
               <w:rPr>
-                <w:rFonts w:hint="cs"/>
                 <w:rtl/>
                 <w:lang w:bidi="fa-IR"/>
               </w:rPr>
@@ -31241,7 +31186,6 @@
               <w:ind w:firstLine="0"/>
               <w:jc w:val="center"/>
               <w:rPr>
-                <w:rFonts w:hint="cs"/>
                 <w:rtl/>
                 <w:lang w:bidi="fa-IR"/>
               </w:rPr>
@@ -31455,7 +31399,6 @@
               <w:ind w:firstLine="0"/>
               <w:jc w:val="center"/>
               <w:rPr>
-                <w:rFonts w:hint="cs"/>
                 <w:rtl/>
                 <w:lang w:bidi="fa-IR"/>
               </w:rPr>
@@ -31642,7 +31585,6 @@
               <w:ind w:firstLine="0"/>
               <w:jc w:val="center"/>
               <w:rPr>
-                <w:rFonts w:hint="cs"/>
                 <w:rtl/>
                 <w:lang w:bidi="fa-IR"/>
               </w:rPr>
@@ -31710,17 +31652,16 @@
               <w:ind w:firstLine="0"/>
               <w:jc w:val="center"/>
               <w:rPr>
+                <w:rtl/>
+                <w:lang w:bidi="fa-IR"/>
+              </w:rPr>
+            </w:pPr>
+            <w:r>
+              <w:rPr>
                 <w:rFonts w:hint="cs"/>
                 <w:rtl/>
                 <w:lang w:bidi="fa-IR"/>
               </w:rPr>
-            </w:pPr>
-            <w:r>
-              <w:rPr>
-                <w:rFonts w:hint="cs"/>
-                <w:rtl/>
-                <w:lang w:bidi="fa-IR"/>
-              </w:rPr>
               <w:t>صفحه ادمین مناطق.</w:t>
             </w:r>
           </w:p>
@@ -31735,7 +31676,6 @@
               <w:ind w:firstLine="0"/>
               <w:jc w:val="center"/>
               <w:rPr>
-                <w:rFonts w:hint="cs"/>
                 <w:rtl/>
                 <w:lang w:bidi="fa-IR"/>
               </w:rPr>
@@ -31759,7 +31699,6 @@
               <w:ind w:firstLine="0"/>
               <w:jc w:val="center"/>
               <w:rPr>
-                <w:rFonts w:hint="cs"/>
                 <w:rtl/>
                 <w:lang w:bidi="fa-IR"/>
               </w:rPr>
@@ -31813,7 +31752,6 @@
               <w:ind w:firstLine="0"/>
               <w:jc w:val="center"/>
               <w:rPr>
-                <w:rFonts w:hint="cs"/>
                 <w:rtl/>
                 <w:lang w:bidi="fa-IR"/>
               </w:rPr>
@@ -31882,7 +31820,6 @@
               <w:ind w:firstLine="0"/>
               <w:jc w:val="center"/>
               <w:rPr>
-                <w:rFonts w:hint="cs"/>
                 <w:rtl/>
                 <w:lang w:bidi="fa-IR"/>
               </w:rPr>
@@ -31963,7 +31900,6 @@
               <w:ind w:firstLine="0"/>
               <w:jc w:val="center"/>
               <w:rPr>
-                <w:rFonts w:hint="cs"/>
                 <w:rtl/>
                 <w:lang w:bidi="fa-IR"/>
               </w:rPr>
@@ -31997,7 +31933,6 @@
               <w:ind w:firstLine="0"/>
               <w:jc w:val="center"/>
               <w:rPr>
-                <w:rFonts w:hint="cs"/>
                 <w:rtl/>
                 <w:lang w:bidi="fa-IR"/>
               </w:rPr>
@@ -32037,7 +31972,6 @@
               <w:ind w:firstLine="0"/>
               <w:jc w:val="center"/>
               <w:rPr>
-                <w:rFonts w:hint="cs"/>
                 <w:rtl/>
                 <w:lang w:bidi="fa-IR"/>
               </w:rPr>
@@ -32112,7 +32046,6 @@
               <w:ind w:firstLine="0"/>
               <w:jc w:val="center"/>
               <w:rPr>
-                <w:rFonts w:hint="cs"/>
                 <w:rtl/>
                 <w:lang w:bidi="fa-IR"/>
               </w:rPr>
@@ -32146,7 +32079,6 @@
               <w:ind w:firstLine="0"/>
               <w:jc w:val="center"/>
               <w:rPr>
-                <w:rFonts w:hint="cs"/>
                 <w:rtl/>
                 <w:lang w:bidi="fa-IR"/>
               </w:rPr>
@@ -32186,17 +32118,16 @@
               <w:ind w:firstLine="0"/>
               <w:jc w:val="center"/>
               <w:rPr>
+                <w:rtl/>
+                <w:lang w:bidi="fa-IR"/>
+              </w:rPr>
+            </w:pPr>
+            <w:r>
+              <w:rPr>
                 <w:rFonts w:hint="cs"/>
                 <w:rtl/>
                 <w:lang w:bidi="fa-IR"/>
               </w:rPr>
-            </w:pPr>
-            <w:r>
-              <w:rPr>
-                <w:rFonts w:hint="cs"/>
-                <w:rtl/>
-                <w:lang w:bidi="fa-IR"/>
-              </w:rPr>
               <w:t>برای ایجاد تنظیمات پروژه با سرور.</w:t>
             </w:r>
           </w:p>
@@ -32232,7 +32163,6 @@
               <w:ind w:firstLine="0"/>
               <w:jc w:val="center"/>
               <w:rPr>
-                <w:rFonts w:hint="cs"/>
                 <w:rtl/>
                 <w:lang w:bidi="fa-IR"/>
               </w:rPr>
@@ -32293,7 +32223,6 @@
               <w:ind w:firstLine="0"/>
               <w:jc w:val="center"/>
               <w:rPr>
-                <w:rFonts w:hint="cs"/>
                 <w:rtl/>
                 <w:lang w:bidi="fa-IR"/>
               </w:rPr>
@@ -32333,7 +32262,6 @@
               <w:ind w:firstLine="0"/>
               <w:jc w:val="center"/>
               <w:rPr>
-                <w:rFonts w:hint="cs"/>
                 <w:rtl/>
                 <w:lang w:bidi="fa-IR"/>
               </w:rPr>
@@ -32380,7 +32308,6 @@
               <w:ind w:firstLine="0"/>
               <w:jc w:val="center"/>
               <w:rPr>
-                <w:rFonts w:hint="cs"/>
                 <w:rtl/>
                 <w:lang w:bidi="fa-IR"/>
               </w:rPr>
@@ -32428,7 +32355,6 @@
               <w:ind w:firstLine="0"/>
               <w:jc w:val="center"/>
               <w:rPr>
-                <w:rFonts w:hint="cs"/>
                 <w:rtl/>
                 <w:lang w:bidi="fa-IR"/>
               </w:rPr>
@@ -32468,7 +32394,6 @@
               <w:ind w:firstLine="0"/>
               <w:jc w:val="center"/>
               <w:rPr>
-                <w:rFonts w:hint="cs"/>
                 <w:rtl/>
                 <w:lang w:bidi="fa-IR"/>
               </w:rPr>
@@ -32529,7 +32454,6 @@
               <w:ind w:firstLine="0"/>
               <w:jc w:val="center"/>
               <w:rPr>
-                <w:rFonts w:hint="cs"/>
                 <w:rtl/>
                 <w:lang w:bidi="fa-IR"/>
               </w:rPr>
@@ -32563,7 +32487,6 @@
               <w:ind w:firstLine="0"/>
               <w:jc w:val="center"/>
               <w:rPr>
-                <w:rFonts w:hint="cs"/>
                 <w:rtl/>
                 <w:lang w:bidi="fa-IR"/>
               </w:rPr>
@@ -32603,7 +32526,6 @@
               <w:ind w:firstLine="0"/>
               <w:jc w:val="center"/>
               <w:rPr>
-                <w:rFonts w:hint="cs"/>
                 <w:rtl/>
                 <w:lang w:bidi="fa-IR"/>
               </w:rPr>
@@ -32664,7 +32586,6 @@
               <w:ind w:firstLine="0"/>
               <w:jc w:val="center"/>
               <w:rPr>
-                <w:rFonts w:hint="cs"/>
                 <w:rtl/>
                 <w:lang w:bidi="fa-IR"/>
               </w:rPr>
@@ -32698,7 +32619,6 @@
               <w:ind w:firstLine="0"/>
               <w:jc w:val="center"/>
               <w:rPr>
-                <w:rFonts w:hint="cs"/>
                 <w:rtl/>
                 <w:lang w:bidi="fa-IR"/>
               </w:rPr>
@@ -32738,7 +32658,6 @@
               <w:ind w:firstLine="0"/>
               <w:jc w:val="center"/>
               <w:rPr>
-                <w:rFonts w:hint="cs"/>
                 <w:rtl/>
                 <w:lang w:bidi="fa-IR"/>
               </w:rPr>
@@ -32782,7 +32701,6 @@
               <w:ind w:firstLine="0"/>
               <w:jc w:val="center"/>
               <w:rPr>
-                <w:rFonts w:hint="cs"/>
                 <w:rtl/>
                 <w:lang w:bidi="fa-IR"/>
               </w:rPr>
@@ -32829,7 +32747,6 @@
               <w:ind w:firstLine="0"/>
               <w:jc w:val="center"/>
               <w:rPr>
-                <w:rFonts w:hint="cs"/>
                 <w:rtl/>
                 <w:lang w:bidi="fa-IR"/>
               </w:rPr>
@@ -32869,7 +32786,6 @@
               <w:ind w:firstLine="0"/>
               <w:jc w:val="center"/>
               <w:rPr>
-                <w:rFonts w:hint="cs"/>
                 <w:rtl/>
                 <w:lang w:bidi="fa-IR"/>
               </w:rPr>
@@ -32913,7 +32829,6 @@
               <w:ind w:firstLine="0"/>
               <w:jc w:val="center"/>
               <w:rPr>
-                <w:rFonts w:hint="cs"/>
                 <w:rtl/>
                 <w:lang w:bidi="fa-IR"/>
               </w:rPr>
@@ -32974,7 +32889,6 @@
               <w:ind w:firstLine="0"/>
               <w:jc w:val="center"/>
               <w:rPr>
-                <w:rFonts w:hint="cs"/>
                 <w:rtl/>
                 <w:lang w:bidi="fa-IR"/>
               </w:rPr>
@@ -33014,7 +32928,6 @@
               <w:ind w:firstLine="0"/>
               <w:jc w:val="center"/>
               <w:rPr>
-                <w:rFonts w:hint="cs"/>
                 <w:rtl/>
                 <w:lang w:bidi="fa-IR"/>
               </w:rPr>
@@ -33091,7 +33004,6 @@
               <w:ind w:firstLine="0"/>
               <w:jc w:val="center"/>
               <w:rPr>
-                <w:rFonts w:hint="cs"/>
                 <w:rtl/>
                 <w:lang w:bidi="fa-IR"/>
               </w:rPr>
@@ -33153,7 +33065,6 @@
               <w:ind w:firstLine="0"/>
               <w:jc w:val="center"/>
               <w:rPr>
-                <w:rFonts w:hint="cs"/>
                 <w:rtl/>
                 <w:lang w:bidi="fa-IR"/>
               </w:rPr>
@@ -33193,7 +33104,6 @@
               <w:ind w:firstLine="0"/>
               <w:jc w:val="center"/>
               <w:rPr>
-                <w:rFonts w:hint="cs"/>
                 <w:rtl/>
                 <w:lang w:bidi="fa-IR"/>
               </w:rPr>
@@ -33270,7 +33180,6 @@
               <w:ind w:firstLine="0"/>
               <w:jc w:val="center"/>
               <w:rPr>
-                <w:rFonts w:hint="cs"/>
                 <w:rtl/>
                 <w:lang w:bidi="fa-IR"/>
               </w:rPr>
@@ -33304,7 +33213,6 @@
               <w:ind w:firstLine="0"/>
               <w:jc w:val="center"/>
               <w:rPr>
-                <w:rFonts w:hint="cs"/>
                 <w:rtl/>
                 <w:lang w:bidi="fa-IR"/>
               </w:rPr>
@@ -33344,7 +33252,6 @@
               <w:ind w:firstLine="0"/>
               <w:jc w:val="center"/>
               <w:rPr>
-                <w:rFonts w:hint="cs"/>
                 <w:rtl/>
                 <w:lang w:bidi="fa-IR"/>
               </w:rPr>
@@ -33406,7 +33313,6 @@
               <w:ind w:firstLine="0"/>
               <w:jc w:val="center"/>
               <w:rPr>
-                <w:rFonts w:hint="cs"/>
                 <w:rtl/>
                 <w:lang w:bidi="fa-IR"/>
               </w:rPr>
@@ -33440,7 +33346,6 @@
               <w:ind w:firstLine="0"/>
               <w:jc w:val="center"/>
               <w:rPr>
-                <w:rFonts w:hint="cs"/>
                 <w:rtl/>
                 <w:lang w:bidi="fa-IR"/>
               </w:rPr>
@@ -33480,7 +33385,6 @@
               <w:ind w:firstLine="0"/>
               <w:jc w:val="center"/>
               <w:rPr>
-                <w:rFonts w:hint="cs"/>
                 <w:rtl/>
                 <w:lang w:bidi="fa-IR"/>
               </w:rPr>
@@ -33542,7 +33446,6 @@
               <w:ind w:firstLine="0"/>
               <w:jc w:val="center"/>
               <w:rPr>
-                <w:rFonts w:hint="cs"/>
                 <w:rtl/>
                 <w:lang w:bidi="fa-IR"/>
               </w:rPr>
@@ -33576,7 +33479,6 @@
               <w:ind w:firstLine="0"/>
               <w:jc w:val="center"/>
               <w:rPr>
-                <w:rFonts w:hint="cs"/>
                 <w:rtl/>
                 <w:lang w:bidi="fa-IR"/>
               </w:rPr>
@@ -33616,7 +33518,6 @@
               <w:ind w:firstLine="0"/>
               <w:jc w:val="center"/>
               <w:rPr>
-                <w:rFonts w:hint="cs"/>
                 <w:rtl/>
                 <w:lang w:bidi="fa-IR"/>
               </w:rPr>
@@ -33692,7 +33593,6 @@
               <w:ind w:firstLine="0"/>
               <w:jc w:val="center"/>
               <w:rPr>
-                <w:rFonts w:hint="cs"/>
                 <w:rtl/>
                 <w:lang w:bidi="fa-IR"/>
               </w:rPr>
@@ -33726,7 +33626,6 @@
               <w:ind w:firstLine="0"/>
               <w:jc w:val="center"/>
               <w:rPr>
-                <w:rFonts w:hint="cs"/>
                 <w:rtl/>
                 <w:lang w:bidi="fa-IR"/>
               </w:rPr>
@@ -33766,7 +33665,6 @@
               <w:ind w:firstLine="0"/>
               <w:jc w:val="center"/>
               <w:rPr>
-                <w:rFonts w:hint="cs"/>
                 <w:rtl/>
                 <w:lang w:bidi="fa-IR"/>
               </w:rPr>
@@ -33842,7 +33740,6 @@
               <w:ind w:firstLine="0"/>
               <w:jc w:val="center"/>
               <w:rPr>
-                <w:rFonts w:hint="cs"/>
                 <w:rtl/>
                 <w:lang w:bidi="fa-IR"/>
               </w:rPr>
@@ -33876,7 +33773,6 @@
               <w:ind w:firstLine="0"/>
               <w:jc w:val="center"/>
               <w:rPr>
-                <w:rFonts w:hint="cs"/>
                 <w:rtl/>
                 <w:lang w:bidi="fa-IR"/>
               </w:rPr>
@@ -33916,7 +33812,6 @@
               <w:ind w:firstLine="0"/>
               <w:jc w:val="center"/>
               <w:rPr>
-                <w:rFonts w:hint="cs"/>
                 <w:rtl/>
                 <w:lang w:bidi="fa-IR"/>
               </w:rPr>
@@ -33964,7 +33859,6 @@
               <w:ind w:firstLine="0"/>
               <w:jc w:val="center"/>
               <w:rPr>
-                <w:rFonts w:hint="cs"/>
                 <w:rtl/>
                 <w:lang w:bidi="fa-IR"/>
               </w:rPr>
@@ -34021,7 +33915,6 @@
               <w:ind w:firstLine="0"/>
               <w:jc w:val="center"/>
               <w:rPr>
-                <w:rFonts w:hint="cs"/>
                 <w:rtl/>
                 <w:lang w:bidi="fa-IR"/>
               </w:rPr>
@@ -34075,7 +33968,6 @@
               <w:ind w:firstLine="0"/>
               <w:jc w:val="center"/>
               <w:rPr>
-                <w:rFonts w:hint="cs"/>
                 <w:rtl/>
                 <w:lang w:bidi="fa-IR"/>
               </w:rPr>
@@ -34137,7 +34029,6 @@
               <w:ind w:firstLine="0"/>
               <w:jc w:val="center"/>
               <w:rPr>
-                <w:rFonts w:hint="cs"/>
                 <w:rtl/>
                 <w:lang w:bidi="fa-IR"/>
               </w:rPr>
@@ -34172,7 +34063,6 @@
               <w:ind w:firstLine="0"/>
               <w:jc w:val="center"/>
               <w:rPr>
-                <w:rFonts w:hint="cs"/>
                 <w:rtl/>
                 <w:lang w:bidi="fa-IR"/>
               </w:rPr>
@@ -34212,7 +34102,6 @@
               <w:ind w:firstLine="0"/>
               <w:jc w:val="center"/>
               <w:rPr>
-                <w:rFonts w:hint="cs"/>
                 <w:rtl/>
                 <w:lang w:bidi="fa-IR"/>
               </w:rPr>
@@ -34274,7 +34163,6 @@
               <w:ind w:firstLine="0"/>
               <w:jc w:val="center"/>
               <w:rPr>
-                <w:rFonts w:hint="cs"/>
                 <w:rtl/>
                 <w:lang w:bidi="fa-IR"/>
               </w:rPr>
@@ -34309,7 +34197,6 @@
               <w:ind w:firstLine="0"/>
               <w:jc w:val="center"/>
               <w:rPr>
-                <w:rFonts w:hint="cs"/>
                 <w:rtl/>
                 <w:lang w:bidi="fa-IR"/>
               </w:rPr>
@@ -34349,7 +34236,6 @@
               <w:ind w:firstLine="0"/>
               <w:jc w:val="center"/>
               <w:rPr>
-                <w:rFonts w:hint="cs"/>
                 <w:rtl/>
                 <w:lang w:bidi="fa-IR"/>
               </w:rPr>
@@ -34393,7 +34279,6 @@
               <w:ind w:firstLine="0"/>
               <w:jc w:val="center"/>
               <w:rPr>
-                <w:rFonts w:hint="cs"/>
                 <w:rtl/>
                 <w:lang w:bidi="fa-IR"/>
               </w:rPr>
@@ -34468,7 +34353,6 @@
               <w:ind w:firstLine="0"/>
               <w:jc w:val="center"/>
               <w:rPr>
-                <w:rFonts w:hint="cs"/>
                 <w:rtl/>
                 <w:lang w:bidi="fa-IR"/>
               </w:rPr>
@@ -34508,7 +34392,6 @@
               <w:ind w:firstLine="0"/>
               <w:jc w:val="center"/>
               <w:rPr>
-                <w:rFonts w:hint="cs"/>
                 <w:rtl/>
                 <w:lang w:bidi="fa-IR"/>
               </w:rPr>
@@ -34586,7 +34469,6 @@
               <w:ind w:firstLine="0"/>
               <w:jc w:val="center"/>
               <w:rPr>
-                <w:rFonts w:hint="cs"/>
                 <w:rtl/>
                 <w:lang w:bidi="fa-IR"/>
               </w:rPr>
@@ -34663,7 +34545,6 @@
               <w:ind w:firstLine="0"/>
               <w:jc w:val="center"/>
               <w:rPr>
-                <w:rFonts w:hint="cs"/>
                 <w:rtl/>
                 <w:lang w:bidi="fa-IR"/>
               </w:rPr>
@@ -34703,7 +34584,6 @@
               <w:ind w:firstLine="0"/>
               <w:jc w:val="center"/>
               <w:rPr>
-                <w:rFonts w:hint="cs"/>
                 <w:rtl/>
                 <w:lang w:bidi="fa-IR"/>
               </w:rPr>
@@ -34765,7 +34645,6 @@
               <w:ind w:firstLine="0"/>
               <w:jc w:val="center"/>
               <w:rPr>
-                <w:rFonts w:hint="cs"/>
                 <w:rtl/>
                 <w:lang w:bidi="fa-IR"/>
               </w:rPr>
@@ -34798,7 +34677,6 @@
               <w:ind w:firstLine="0"/>
               <w:jc w:val="center"/>
               <w:rPr>
-                <w:rFonts w:hint="cs"/>
                 <w:rtl/>
                 <w:lang w:bidi="fa-IR"/>
               </w:rPr>
@@ -34838,7 +34716,6 @@
               <w:ind w:firstLine="0"/>
               <w:jc w:val="center"/>
               <w:rPr>
-                <w:rFonts w:hint="cs"/>
                 <w:rtl/>
                 <w:lang w:bidi="fa-IR"/>
               </w:rPr>
@@ -34913,7 +34790,6 @@
               <w:ind w:firstLine="0"/>
               <w:jc w:val="center"/>
               <w:rPr>
-                <w:rFonts w:hint="cs"/>
                 <w:rtl/>
                 <w:lang w:bidi="fa-IR"/>
               </w:rPr>
@@ -34946,7 +34822,6 @@
               <w:ind w:firstLine="0"/>
               <w:jc w:val="center"/>
               <w:rPr>
-                <w:rFonts w:hint="cs"/>
                 <w:rtl/>
                 <w:lang w:bidi="fa-IR"/>
               </w:rPr>
@@ -34986,7 +34861,6 @@
               <w:ind w:firstLine="0"/>
               <w:jc w:val="center"/>
               <w:rPr>
-                <w:rFonts w:hint="cs"/>
                 <w:rtl/>
                 <w:lang w:bidi="fa-IR"/>
               </w:rPr>
@@ -35075,7 +34949,6 @@
               <w:ind w:firstLine="0"/>
               <w:jc w:val="center"/>
               <w:rPr>
-                <w:rFonts w:hint="cs"/>
                 <w:rtl/>
                 <w:lang w:bidi="fa-IR"/>
               </w:rPr>
@@ -35108,7 +34981,6 @@
               <w:ind w:firstLine="0"/>
               <w:jc w:val="center"/>
               <w:rPr>
-                <w:rFonts w:hint="cs"/>
                 <w:rtl/>
                 <w:lang w:bidi="fa-IR"/>
               </w:rPr>
@@ -35148,7 +35020,6 @@
               <w:ind w:firstLine="0"/>
               <w:jc w:val="center"/>
               <w:rPr>
-                <w:rFonts w:hint="cs"/>
                 <w:rtl/>
                 <w:lang w:bidi="fa-IR"/>
               </w:rPr>
@@ -35223,7 +35094,6 @@
               <w:ind w:firstLine="0"/>
               <w:jc w:val="center"/>
               <w:rPr>
-                <w:rFonts w:hint="cs"/>
                 <w:rtl/>
                 <w:lang w:bidi="fa-IR"/>
               </w:rPr>
@@ -35256,7 +35126,6 @@
               <w:ind w:firstLine="0"/>
               <w:jc w:val="center"/>
               <w:rPr>
-                <w:rFonts w:hint="cs"/>
                 <w:rtl/>
                 <w:lang w:bidi="fa-IR"/>
               </w:rPr>
@@ -35296,7 +35165,6 @@
               <w:ind w:firstLine="0"/>
               <w:jc w:val="center"/>
               <w:rPr>
-                <w:rFonts w:hint="cs"/>
                 <w:rtl/>
                 <w:lang w:bidi="fa-IR"/>
               </w:rPr>
@@ -35371,7 +35239,6 @@
               <w:ind w:firstLine="0"/>
               <w:jc w:val="center"/>
               <w:rPr>
-                <w:rFonts w:hint="cs"/>
                 <w:rtl/>
                 <w:lang w:bidi="fa-IR"/>
               </w:rPr>
@@ -35404,7 +35271,6 @@
               <w:ind w:firstLine="0"/>
               <w:jc w:val="center"/>
               <w:rPr>
-                <w:rFonts w:hint="cs"/>
                 <w:rtl/>
                 <w:lang w:bidi="fa-IR"/>
               </w:rPr>
@@ -35444,7 +35310,6 @@
               <w:ind w:firstLine="0"/>
               <w:jc w:val="center"/>
               <w:rPr>
-                <w:rFonts w:hint="cs"/>
                 <w:rtl/>
                 <w:lang w:bidi="fa-IR"/>
               </w:rPr>
@@ -35533,7 +35398,6 @@
               <w:ind w:firstLine="0"/>
               <w:jc w:val="center"/>
               <w:rPr>
-                <w:rFonts w:hint="cs"/>
                 <w:rtl/>
                 <w:lang w:bidi="fa-IR"/>
               </w:rPr>
@@ -35566,7 +35430,6 @@
               <w:ind w:firstLine="0"/>
               <w:jc w:val="center"/>
               <w:rPr>
-                <w:rFonts w:hint="cs"/>
                 <w:rtl/>
                 <w:lang w:bidi="fa-IR"/>
               </w:rPr>
@@ -35606,7 +35469,6 @@
               <w:ind w:firstLine="0"/>
               <w:jc w:val="center"/>
               <w:rPr>
-                <w:rFonts w:hint="cs"/>
                 <w:rtl/>
                 <w:lang w:bidi="fa-IR"/>
               </w:rPr>
@@ -35681,7 +35543,6 @@
               <w:ind w:firstLine="0"/>
               <w:jc w:val="center"/>
               <w:rPr>
-                <w:rFonts w:hint="cs"/>
                 <w:rtl/>
                 <w:lang w:bidi="fa-IR"/>
               </w:rPr>
@@ -35714,7 +35575,6 @@
               <w:ind w:firstLine="0"/>
               <w:jc w:val="center"/>
               <w:rPr>
-                <w:rFonts w:hint="cs"/>
                 <w:rtl/>
                 <w:lang w:bidi="fa-IR"/>
               </w:rPr>
@@ -35754,7 +35614,6 @@
               <w:ind w:firstLine="0"/>
               <w:jc w:val="center"/>
               <w:rPr>
-                <w:rFonts w:hint="cs"/>
                 <w:rtl/>
                 <w:lang w:bidi="fa-IR"/>
               </w:rPr>
@@ -35803,10 +35662,33 @@
               <w:ind w:firstLine="0"/>
               <w:jc w:val="center"/>
               <w:rPr>
+                <w:rtl/>
+                <w:lang w:bidi="fa-IR"/>
+              </w:rPr>
+            </w:pPr>
+            <w:r>
+              <w:rPr>
                 <w:rFonts w:hint="cs"/>
                 <w:rtl/>
                 <w:lang w:bidi="fa-IR"/>
               </w:rPr>
+              <w:t>-</w:t>
+            </w:r>
+          </w:p>
+        </w:tc>
+        <w:tc>
+          <w:tcPr>
+            <w:tcW w:w="1710" w:type="dxa"/>
+            <w:vAlign w:val="center"/>
+          </w:tcPr>
+          <w:p>
+            <w:pPr>
+              <w:bidi w:val="0"/>
+              <w:ind w:firstLine="0"/>
+              <w:jc w:val="center"/>
+              <w:rPr>
+                <w:lang w:bidi="fa-IR"/>
+              </w:rPr>
             </w:pPr>
             <w:r>
               <w:rPr>
@@ -35820,30 +35702,6 @@
         </w:tc>
         <w:tc>
           <w:tcPr>
-            <w:tcW w:w="1710" w:type="dxa"/>
-            <w:vAlign w:val="center"/>
-          </w:tcPr>
-          <w:p>
-            <w:pPr>
-              <w:bidi w:val="0"/>
-              <w:ind w:firstLine="0"/>
-              <w:jc w:val="center"/>
-              <w:rPr>
-                <w:lang w:bidi="fa-IR"/>
-              </w:rPr>
-            </w:pPr>
-            <w:r>
-              <w:rPr>
-                <w:rFonts w:hint="cs"/>
-                <w:rtl/>
-                <w:lang w:bidi="fa-IR"/>
-              </w:rPr>
-              <w:t>-</w:t>
-            </w:r>
-          </w:p>
-        </w:tc>
-        <w:tc>
-          <w:tcPr>
             <w:tcW w:w="2430" w:type="dxa"/>
             <w:vAlign w:val="center"/>
           </w:tcPr>
@@ -35852,7 +35710,6 @@
               <w:ind w:firstLine="0"/>
               <w:jc w:val="center"/>
               <w:rPr>
-                <w:rFonts w:hint="cs"/>
                 <w:rtl/>
                 <w:lang w:bidi="fa-IR"/>
               </w:rPr>
@@ -35905,10 +35762,33 @@
               <w:ind w:firstLine="0"/>
               <w:jc w:val="center"/>
               <w:rPr>
+                <w:rtl/>
+                <w:lang w:bidi="fa-IR"/>
+              </w:rPr>
+            </w:pPr>
+            <w:r>
+              <w:rPr>
                 <w:rFonts w:hint="cs"/>
                 <w:rtl/>
                 <w:lang w:bidi="fa-IR"/>
               </w:rPr>
+              <w:t>-</w:t>
+            </w:r>
+          </w:p>
+        </w:tc>
+        <w:tc>
+          <w:tcPr>
+            <w:tcW w:w="1170" w:type="dxa"/>
+            <w:vAlign w:val="center"/>
+          </w:tcPr>
+          <w:p>
+            <w:pPr>
+              <w:ind w:firstLine="0"/>
+              <w:jc w:val="center"/>
+              <w:rPr>
+                <w:rtl/>
+                <w:lang w:bidi="fa-IR"/>
+              </w:rPr>
             </w:pPr>
             <w:r>
               <w:rPr>
@@ -35922,64 +35802,38 @@
         </w:tc>
         <w:tc>
           <w:tcPr>
-            <w:tcW w:w="1170" w:type="dxa"/>
-            <w:vAlign w:val="center"/>
-          </w:tcPr>
-          <w:p>
-            <w:pPr>
-              <w:ind w:firstLine="0"/>
-              <w:jc w:val="center"/>
+            <w:tcW w:w="1980" w:type="dxa"/>
+            <w:vAlign w:val="center"/>
+          </w:tcPr>
+          <w:p>
+            <w:pPr>
+              <w:ind w:firstLine="0"/>
+              <w:jc w:val="center"/>
+              <w:rPr>
+                <w:rtl/>
+                <w:lang w:bidi="fa-IR"/>
+              </w:rPr>
+            </w:pPr>
+            <w:r>
               <w:rPr>
                 <w:rFonts w:hint="cs"/>
                 <w:rtl/>
                 <w:lang w:bidi="fa-IR"/>
               </w:rPr>
-            </w:pPr>
+              <w:t xml:space="preserve">واسط ارتباطی بین لایه </w:t>
+            </w:r>
+            <w:r>
+              <w:rPr>
+                <w:lang w:bidi="fa-IR"/>
+              </w:rPr>
+              <w:t>view</w:t>
+            </w:r>
             <w:r>
               <w:rPr>
                 <w:rFonts w:hint="cs"/>
                 <w:rtl/>
                 <w:lang w:bidi="fa-IR"/>
               </w:rPr>
-              <w:t>-</w:t>
-            </w:r>
-          </w:p>
-        </w:tc>
-        <w:tc>
-          <w:tcPr>
-            <w:tcW w:w="1980" w:type="dxa"/>
-            <w:vAlign w:val="center"/>
-          </w:tcPr>
-          <w:p>
-            <w:pPr>
-              <w:ind w:firstLine="0"/>
-              <w:jc w:val="center"/>
-              <w:rPr>
-                <w:rFonts w:hint="cs"/>
-                <w:rtl/>
-                <w:lang w:bidi="fa-IR"/>
-              </w:rPr>
-            </w:pPr>
-            <w:r>
-              <w:rPr>
-                <w:rFonts w:hint="cs"/>
-                <w:rtl/>
-                <w:lang w:bidi="fa-IR"/>
-              </w:rPr>
-              <w:t xml:space="preserve">واسط ارتباطی بین لایه </w:t>
-            </w:r>
-            <w:r>
-              <w:rPr>
-                <w:lang w:bidi="fa-IR"/>
-              </w:rPr>
-              <w:t>view</w:t>
-            </w:r>
-            <w:r>
-              <w:rPr>
-                <w:rFonts w:hint="cs"/>
-                <w:rtl/>
-                <w:lang w:bidi="fa-IR"/>
-              </w:rPr>
               <w:t xml:space="preserve"> و الگوریتم های توسعه داده شده.</w:t>
             </w:r>
           </w:p>
@@ -35995,7 +35849,6 @@
               <w:ind w:firstLine="0"/>
               <w:jc w:val="center"/>
               <w:rPr>
-                <w:rFonts w:hint="cs"/>
                 <w:rtl/>
                 <w:lang w:bidi="fa-IR"/>
               </w:rPr>
@@ -36019,7 +35872,6 @@
               <w:ind w:firstLine="0"/>
               <w:jc w:val="center"/>
               <w:rPr>
-                <w:rFonts w:hint="cs"/>
                 <w:rtl/>
                 <w:lang w:bidi="fa-IR"/>
               </w:rPr>
@@ -36073,10 +35925,33 @@
               <w:ind w:firstLine="0"/>
               <w:jc w:val="center"/>
               <w:rPr>
+                <w:rtl/>
+                <w:lang w:bidi="fa-IR"/>
+              </w:rPr>
+            </w:pPr>
+            <w:r>
+              <w:rPr>
                 <w:rFonts w:hint="cs"/>
                 <w:rtl/>
                 <w:lang w:bidi="fa-IR"/>
               </w:rPr>
+              <w:t>-</w:t>
+            </w:r>
+          </w:p>
+        </w:tc>
+        <w:tc>
+          <w:tcPr>
+            <w:tcW w:w="1170" w:type="dxa"/>
+            <w:vAlign w:val="center"/>
+          </w:tcPr>
+          <w:p>
+            <w:pPr>
+              <w:ind w:firstLine="0"/>
+              <w:jc w:val="center"/>
+              <w:rPr>
+                <w:rtl/>
+                <w:lang w:bidi="fa-IR"/>
+              </w:rPr>
             </w:pPr>
             <w:r>
               <w:rPr>
@@ -36090,64 +35965,38 @@
         </w:tc>
         <w:tc>
           <w:tcPr>
-            <w:tcW w:w="1170" w:type="dxa"/>
-            <w:vAlign w:val="center"/>
-          </w:tcPr>
-          <w:p>
-            <w:pPr>
-              <w:ind w:firstLine="0"/>
-              <w:jc w:val="center"/>
+            <w:tcW w:w="1980" w:type="dxa"/>
+            <w:vAlign w:val="center"/>
+          </w:tcPr>
+          <w:p>
+            <w:pPr>
+              <w:ind w:firstLine="0"/>
+              <w:jc w:val="center"/>
+              <w:rPr>
+                <w:rtl/>
+                <w:lang w:bidi="fa-IR"/>
+              </w:rPr>
+            </w:pPr>
+            <w:r>
               <w:rPr>
                 <w:rFonts w:hint="cs"/>
                 <w:rtl/>
                 <w:lang w:bidi="fa-IR"/>
               </w:rPr>
-            </w:pPr>
+              <w:t xml:space="preserve">پکیج توسعه داده شده برای الگوریتم </w:t>
+            </w:r>
+            <w:r>
+              <w:rPr>
+                <w:lang w:bidi="fa-IR"/>
+              </w:rPr>
+              <w:t xml:space="preserve"> biomass</w:t>
+            </w:r>
             <w:r>
               <w:rPr>
                 <w:rFonts w:hint="cs"/>
                 <w:rtl/>
                 <w:lang w:bidi="fa-IR"/>
               </w:rPr>
-              <w:t>-</w:t>
-            </w:r>
-          </w:p>
-        </w:tc>
-        <w:tc>
-          <w:tcPr>
-            <w:tcW w:w="1980" w:type="dxa"/>
-            <w:vAlign w:val="center"/>
-          </w:tcPr>
-          <w:p>
-            <w:pPr>
-              <w:ind w:firstLine="0"/>
-              <w:jc w:val="center"/>
-              <w:rPr>
-                <w:rFonts w:hint="cs"/>
-                <w:rtl/>
-                <w:lang w:bidi="fa-IR"/>
-              </w:rPr>
-            </w:pPr>
-            <w:r>
-              <w:rPr>
-                <w:rFonts w:hint="cs"/>
-                <w:rtl/>
-                <w:lang w:bidi="fa-IR"/>
-              </w:rPr>
-              <w:t xml:space="preserve">پکیج توسعه داده شده برای الگوریتم </w:t>
-            </w:r>
-            <w:r>
-              <w:rPr>
-                <w:lang w:bidi="fa-IR"/>
-              </w:rPr>
-              <w:t xml:space="preserve"> biomass</w:t>
-            </w:r>
-            <w:r>
-              <w:rPr>
-                <w:rFonts w:hint="cs"/>
-                <w:rtl/>
-                <w:lang w:bidi="fa-IR"/>
-              </w:rPr>
               <w:t>.</w:t>
             </w:r>
           </w:p>
@@ -36163,7 +36012,6 @@
               <w:ind w:firstLine="0"/>
               <w:jc w:val="center"/>
               <w:rPr>
-                <w:rFonts w:hint="cs"/>
                 <w:rtl/>
                 <w:lang w:bidi="fa-IR"/>
               </w:rPr>
@@ -36187,7 +36035,6 @@
               <w:ind w:firstLine="0"/>
               <w:jc w:val="center"/>
               <w:rPr>
-                <w:rFonts w:hint="cs"/>
                 <w:rtl/>
                 <w:lang w:bidi="fa-IR"/>
               </w:rPr>
@@ -36227,10 +36074,33 @@
               <w:ind w:firstLine="0"/>
               <w:jc w:val="center"/>
               <w:rPr>
+                <w:rtl/>
+                <w:lang w:bidi="fa-IR"/>
+              </w:rPr>
+            </w:pPr>
+            <w:r>
+              <w:rPr>
                 <w:rFonts w:hint="cs"/>
                 <w:rtl/>
                 <w:lang w:bidi="fa-IR"/>
               </w:rPr>
+              <w:t>-</w:t>
+            </w:r>
+          </w:p>
+        </w:tc>
+        <w:tc>
+          <w:tcPr>
+            <w:tcW w:w="1170" w:type="dxa"/>
+            <w:vAlign w:val="center"/>
+          </w:tcPr>
+          <w:p>
+            <w:pPr>
+              <w:ind w:firstLine="0"/>
+              <w:jc w:val="center"/>
+              <w:rPr>
+                <w:rtl/>
+                <w:lang w:bidi="fa-IR"/>
+              </w:rPr>
             </w:pPr>
             <w:r>
               <w:rPr>
@@ -36244,31 +36114,6 @@
         </w:tc>
         <w:tc>
           <w:tcPr>
-            <w:tcW w:w="1170" w:type="dxa"/>
-            <w:vAlign w:val="center"/>
-          </w:tcPr>
-          <w:p>
-            <w:pPr>
-              <w:ind w:firstLine="0"/>
-              <w:jc w:val="center"/>
-              <w:rPr>
-                <w:rFonts w:hint="cs"/>
-                <w:rtl/>
-                <w:lang w:bidi="fa-IR"/>
-              </w:rPr>
-            </w:pPr>
-            <w:r>
-              <w:rPr>
-                <w:rFonts w:hint="cs"/>
-                <w:rtl/>
-                <w:lang w:bidi="fa-IR"/>
-              </w:rPr>
-              <w:t>-</w:t>
-            </w:r>
-          </w:p>
-        </w:tc>
-        <w:tc>
-          <w:tcPr>
             <w:tcW w:w="1980" w:type="dxa"/>
             <w:vAlign w:val="center"/>
           </w:tcPr>
@@ -36277,7 +36122,6 @@
               <w:ind w:firstLine="0"/>
               <w:jc w:val="center"/>
               <w:rPr>
-                <w:rFonts w:hint="cs"/>
                 <w:rtl/>
                 <w:lang w:bidi="fa-IR"/>
               </w:rPr>
@@ -36339,7 +36183,6 @@
               <w:ind w:firstLine="0"/>
               <w:jc w:val="center"/>
               <w:rPr>
-                <w:rFonts w:hint="cs"/>
                 <w:rtl/>
                 <w:lang w:bidi="fa-IR"/>
               </w:rPr>
@@ -36379,10 +36222,33 @@
               <w:ind w:firstLine="0"/>
               <w:jc w:val="center"/>
               <w:rPr>
+                <w:rtl/>
+                <w:lang w:bidi="fa-IR"/>
+              </w:rPr>
+            </w:pPr>
+            <w:r>
+              <w:rPr>
                 <w:rFonts w:hint="cs"/>
                 <w:rtl/>
                 <w:lang w:bidi="fa-IR"/>
               </w:rPr>
+              <w:t>-</w:t>
+            </w:r>
+          </w:p>
+        </w:tc>
+        <w:tc>
+          <w:tcPr>
+            <w:tcW w:w="1170" w:type="dxa"/>
+            <w:vAlign w:val="center"/>
+          </w:tcPr>
+          <w:p>
+            <w:pPr>
+              <w:ind w:firstLine="0"/>
+              <w:jc w:val="center"/>
+              <w:rPr>
+                <w:rtl/>
+                <w:lang w:bidi="fa-IR"/>
+              </w:rPr>
             </w:pPr>
             <w:r>
               <w:rPr>
@@ -36396,31 +36262,6 @@
         </w:tc>
         <w:tc>
           <w:tcPr>
-            <w:tcW w:w="1170" w:type="dxa"/>
-            <w:vAlign w:val="center"/>
-          </w:tcPr>
-          <w:p>
-            <w:pPr>
-              <w:ind w:firstLine="0"/>
-              <w:jc w:val="center"/>
-              <w:rPr>
-                <w:rFonts w:hint="cs"/>
-                <w:rtl/>
-                <w:lang w:bidi="fa-IR"/>
-              </w:rPr>
-            </w:pPr>
-            <w:r>
-              <w:rPr>
-                <w:rFonts w:hint="cs"/>
-                <w:rtl/>
-                <w:lang w:bidi="fa-IR"/>
-              </w:rPr>
-              <w:t>-</w:t>
-            </w:r>
-          </w:p>
-        </w:tc>
-        <w:tc>
-          <w:tcPr>
             <w:tcW w:w="1980" w:type="dxa"/>
             <w:vAlign w:val="center"/>
           </w:tcPr>
@@ -36429,7 +36270,6 @@
               <w:ind w:firstLine="0"/>
               <w:jc w:val="center"/>
               <w:rPr>
-                <w:rFonts w:hint="cs"/>
                 <w:rtl/>
                 <w:lang w:bidi="fa-IR"/>
               </w:rPr>
@@ -36483,7 +36323,6 @@
               <w:ind w:firstLine="0"/>
               <w:jc w:val="center"/>
               <w:rPr>
-                <w:rFonts w:hint="cs"/>
                 <w:rtl/>
                 <w:lang w:bidi="fa-IR"/>
               </w:rPr>
@@ -36523,24 +36362,37 @@
               <w:ind w:firstLine="0"/>
               <w:jc w:val="center"/>
               <w:rPr>
+                <w:rtl/>
+                <w:lang w:bidi="fa-IR"/>
+              </w:rPr>
+            </w:pPr>
+            <w:r>
+              <w:rPr>
                 <w:rFonts w:hint="cs"/>
                 <w:rtl/>
                 <w:lang w:bidi="fa-IR"/>
               </w:rPr>
-            </w:pPr>
+              <w:t xml:space="preserve">الگوریتم های </w:t>
+            </w:r>
+            <w:r>
+              <w:rPr>
+                <w:lang w:bidi="fa-IR"/>
+              </w:rPr>
+              <w:t xml:space="preserve"> biomass_lai</w:t>
+            </w:r>
             <w:r>
               <w:rPr>
                 <w:rFonts w:hint="cs"/>
                 <w:rtl/>
                 <w:lang w:bidi="fa-IR"/>
               </w:rPr>
-              <w:t xml:space="preserve">الگوریتم های </w:t>
-            </w:r>
-            <w:r>
-              <w:rPr>
-                <w:lang w:bidi="fa-IR"/>
-              </w:rPr>
-              <w:t xml:space="preserve"> biomass_lai</w:t>
+              <w:t xml:space="preserve"> مربوط به محصول </w:t>
+            </w:r>
+            <w:r>
+              <w:rPr>
+                <w:lang w:bidi="fa-IR"/>
+              </w:rPr>
+              <w:t xml:space="preserve"> Maize</w:t>
             </w:r>
             <w:r>
               <w:rPr>
@@ -36548,20 +36400,6 @@
                 <w:rtl/>
                 <w:lang w:bidi="fa-IR"/>
               </w:rPr>
-              <w:t xml:space="preserve"> مربوط به محصول </w:t>
-            </w:r>
-            <w:r>
-              <w:rPr>
-                <w:lang w:bidi="fa-IR"/>
-              </w:rPr>
-              <w:t xml:space="preserve"> Maize</w:t>
-            </w:r>
-            <w:r>
-              <w:rPr>
-                <w:rFonts w:hint="cs"/>
-                <w:rtl/>
-                <w:lang w:bidi="fa-IR"/>
-              </w:rPr>
               <w:t>.</w:t>
             </w:r>
           </w:p>
@@ -36576,7 +36414,6 @@
               <w:ind w:firstLine="0"/>
               <w:jc w:val="center"/>
               <w:rPr>
-                <w:rFonts w:hint="cs"/>
                 <w:rtl/>
                 <w:lang w:bidi="fa-IR"/>
               </w:rPr>
@@ -36600,7 +36437,6 @@
               <w:ind w:firstLine="0"/>
               <w:jc w:val="center"/>
               <w:rPr>
-                <w:rFonts w:hint="cs"/>
                 <w:rtl/>
                 <w:lang w:bidi="fa-IR"/>
               </w:rPr>
@@ -36663,7 +36499,6 @@
               <w:ind w:firstLine="0"/>
               <w:jc w:val="center"/>
               <w:rPr>
-                <w:rFonts w:hint="cs"/>
                 <w:rtl/>
                 <w:lang w:bidi="fa-IR"/>
               </w:rPr>
@@ -36731,7 +36566,6 @@
               <w:ind w:firstLine="0"/>
               <w:jc w:val="center"/>
               <w:rPr>
-                <w:rFonts w:hint="cs"/>
                 <w:rtl/>
                 <w:lang w:bidi="fa-IR"/>
               </w:rPr>
@@ -36806,7 +36640,6 @@
               <w:ind w:firstLine="0"/>
               <w:jc w:val="center"/>
               <w:rPr>
-                <w:rFonts w:hint="cs"/>
                 <w:rtl/>
                 <w:lang w:bidi="fa-IR"/>
               </w:rPr>
@@ -36841,7 +36674,6 @@
               <w:ind w:firstLine="0"/>
               <w:jc w:val="center"/>
               <w:rPr>
-                <w:rFonts w:hint="cs"/>
                 <w:rtl/>
                 <w:lang w:bidi="fa-IR"/>
               </w:rPr>
@@ -36881,7 +36713,6 @@
               <w:ind w:firstLine="0"/>
               <w:jc w:val="center"/>
               <w:rPr>
-                <w:rFonts w:hint="cs"/>
                 <w:rtl/>
                 <w:lang w:bidi="fa-IR"/>
               </w:rPr>
@@ -36928,7 +36759,6 @@
               <w:ind w:firstLine="0"/>
               <w:jc w:val="center"/>
               <w:rPr>
-                <w:rFonts w:hint="cs"/>
                 <w:rtl/>
                 <w:lang w:bidi="fa-IR"/>
               </w:rPr>
@@ -36963,7 +36793,6 @@
               <w:ind w:firstLine="0"/>
               <w:jc w:val="center"/>
               <w:rPr>
-                <w:rFonts w:hint="cs"/>
                 <w:rtl/>
                 <w:lang w:bidi="fa-IR"/>
               </w:rPr>
@@ -37003,24 +36832,37 @@
               <w:ind w:firstLine="0"/>
               <w:jc w:val="center"/>
               <w:rPr>
+                <w:rtl/>
+                <w:lang w:bidi="fa-IR"/>
+              </w:rPr>
+            </w:pPr>
+            <w:r>
+              <w:rPr>
                 <w:rFonts w:hint="cs"/>
                 <w:rtl/>
                 <w:lang w:bidi="fa-IR"/>
               </w:rPr>
-            </w:pPr>
+              <w:t xml:space="preserve">الگوریتم های </w:t>
+            </w:r>
+            <w:r>
+              <w:rPr>
+                <w:lang w:bidi="fa-IR"/>
+              </w:rPr>
+              <w:t xml:space="preserve"> biomass_lai</w:t>
+            </w:r>
             <w:r>
               <w:rPr>
                 <w:rFonts w:hint="cs"/>
                 <w:rtl/>
                 <w:lang w:bidi="fa-IR"/>
               </w:rPr>
-              <w:t xml:space="preserve">الگوریتم های </w:t>
-            </w:r>
-            <w:r>
-              <w:rPr>
-                <w:lang w:bidi="fa-IR"/>
-              </w:rPr>
-              <w:t xml:space="preserve"> biomass_lai</w:t>
+              <w:t xml:space="preserve"> مربوط به محصول </w:t>
+            </w:r>
+            <w:r>
+              <w:rPr>
+                <w:lang w:bidi="fa-IR"/>
+              </w:rPr>
+              <w:t xml:space="preserve"> Maize</w:t>
             </w:r>
             <w:r>
               <w:rPr>
@@ -37028,20 +36870,6 @@
                 <w:rtl/>
                 <w:lang w:bidi="fa-IR"/>
               </w:rPr>
-              <w:t xml:space="preserve"> مربوط به محصول </w:t>
-            </w:r>
-            <w:r>
-              <w:rPr>
-                <w:lang w:bidi="fa-IR"/>
-              </w:rPr>
-              <w:t xml:space="preserve"> Maize</w:t>
-            </w:r>
-            <w:r>
-              <w:rPr>
-                <w:rFonts w:hint="cs"/>
-                <w:rtl/>
-                <w:lang w:bidi="fa-IR"/>
-              </w:rPr>
               <w:t>.</w:t>
             </w:r>
           </w:p>
@@ -37056,7 +36884,6 @@
               <w:ind w:firstLine="0"/>
               <w:jc w:val="center"/>
               <w:rPr>
-                <w:rFonts w:hint="cs"/>
                 <w:rtl/>
                 <w:lang w:bidi="fa-IR"/>
               </w:rPr>
@@ -37080,7 +36907,6 @@
               <w:ind w:firstLine="0"/>
               <w:jc w:val="center"/>
               <w:rPr>
-                <w:rFonts w:hint="cs"/>
                 <w:rtl/>
                 <w:lang w:bidi="fa-IR"/>
               </w:rPr>
@@ -37143,7 +36969,6 @@
               <w:ind w:firstLine="0"/>
               <w:jc w:val="center"/>
               <w:rPr>
-                <w:rFonts w:hint="cs"/>
                 <w:rtl/>
                 <w:lang w:bidi="fa-IR"/>
               </w:rPr>
@@ -37183,7 +37008,6 @@
               <w:ind w:firstLine="0"/>
               <w:jc w:val="center"/>
               <w:rPr>
-                <w:rFonts w:hint="cs"/>
                 <w:rtl/>
                 <w:lang w:bidi="fa-IR"/>
               </w:rPr>
@@ -37258,7 +37082,6 @@
               <w:ind w:firstLine="0"/>
               <w:jc w:val="center"/>
               <w:rPr>
-                <w:rFonts w:hint="cs"/>
                 <w:rtl/>
                 <w:lang w:bidi="fa-IR"/>
               </w:rPr>
@@ -37293,7 +37116,6 @@
               <w:ind w:firstLine="0"/>
               <w:jc w:val="center"/>
               <w:rPr>
-                <w:rFonts w:hint="cs"/>
                 <w:rtl/>
                 <w:lang w:bidi="fa-IR"/>
               </w:rPr>
@@ -37333,7 +37155,6 @@
               <w:ind w:firstLine="0"/>
               <w:jc w:val="center"/>
               <w:rPr>
-                <w:rFonts w:hint="cs"/>
                 <w:rtl/>
                 <w:lang w:bidi="fa-IR"/>
               </w:rPr>
@@ -37386,7 +37207,6 @@
               <w:ind w:firstLine="0"/>
               <w:jc w:val="center"/>
               <w:rPr>
-                <w:rFonts w:hint="cs"/>
                 <w:rtl/>
                 <w:lang w:bidi="fa-IR"/>
               </w:rPr>
@@ -37421,7 +37241,6 @@
               <w:ind w:firstLine="0"/>
               <w:jc w:val="center"/>
               <w:rPr>
-                <w:rFonts w:hint="cs"/>
                 <w:rtl/>
                 <w:lang w:bidi="fa-IR"/>
               </w:rPr>
@@ -37461,7 +37280,6 @@
               <w:ind w:firstLine="0"/>
               <w:jc w:val="center"/>
               <w:rPr>
-                <w:rFonts w:hint="cs"/>
                 <w:rtl/>
                 <w:lang w:bidi="fa-IR"/>
               </w:rPr>
@@ -37510,7 +37328,6 @@
               <w:ind w:firstLine="0"/>
               <w:jc w:val="center"/>
               <w:rPr>
-                <w:rFonts w:hint="cs"/>
                 <w:rtl/>
                 <w:lang w:bidi="fa-IR"/>
               </w:rPr>
@@ -37558,7 +37375,6 @@
               <w:ind w:firstLine="0"/>
               <w:jc w:val="center"/>
               <w:rPr>
-                <w:rFonts w:hint="cs"/>
                 <w:rtl/>
                 <w:lang w:bidi="fa-IR"/>
               </w:rPr>
@@ -37626,7 +37442,6 @@
               <w:ind w:firstLine="0"/>
               <w:jc w:val="center"/>
               <w:rPr>
-                <w:rFonts w:hint="cs"/>
                 <w:rtl/>
                 <w:lang w:bidi="fa-IR"/>
               </w:rPr>
@@ -37673,7 +37488,6 @@
               <w:ind w:firstLine="0"/>
               <w:jc w:val="center"/>
               <w:rPr>
-                <w:rFonts w:hint="cs"/>
                 <w:rtl/>
                 <w:lang w:bidi="fa-IR"/>
               </w:rPr>
@@ -37737,7 +37551,6 @@
               <w:ind w:firstLine="0"/>
               <w:jc w:val="center"/>
               <w:rPr>
-                <w:rFonts w:hint="cs"/>
                 <w:rtl/>
                 <w:lang w:bidi="fa-IR"/>
               </w:rPr>
@@ -37777,7 +37590,6 @@
               <w:ind w:firstLine="0"/>
               <w:jc w:val="center"/>
               <w:rPr>
-                <w:rFonts w:hint="cs"/>
                 <w:rtl/>
                 <w:lang w:bidi="fa-IR"/>
               </w:rPr>
@@ -37824,7 +37636,6 @@
               <w:ind w:firstLine="0"/>
               <w:jc w:val="center"/>
               <w:rPr>
-                <w:rFonts w:hint="cs"/>
                 <w:rtl/>
                 <w:lang w:bidi="fa-IR"/>
               </w:rPr>
@@ -37859,7 +37670,6 @@
               <w:ind w:firstLine="0"/>
               <w:jc w:val="center"/>
               <w:rPr>
-                <w:rFonts w:hint="cs"/>
                 <w:rtl/>
                 <w:lang w:bidi="fa-IR"/>
               </w:rPr>
@@ -37899,7 +37709,6 @@
               <w:ind w:firstLine="0"/>
               <w:jc w:val="center"/>
               <w:rPr>
-                <w:rFonts w:hint="cs"/>
                 <w:rtl/>
                 <w:lang w:bidi="fa-IR"/>
               </w:rPr>
@@ -37974,7 +37783,6 @@
               <w:ind w:firstLine="0"/>
               <w:jc w:val="center"/>
               <w:rPr>
-                <w:rFonts w:hint="cs"/>
                 <w:rtl/>
                 <w:lang w:bidi="fa-IR"/>
               </w:rPr>
@@ -38009,7 +37817,6 @@
               <w:ind w:firstLine="0"/>
               <w:jc w:val="center"/>
               <w:rPr>
-                <w:rFonts w:hint="cs"/>
                 <w:rtl/>
                 <w:lang w:bidi="fa-IR"/>
               </w:rPr>
@@ -38049,7 +37856,6 @@
               <w:ind w:firstLine="0"/>
               <w:jc w:val="center"/>
               <w:rPr>
-                <w:rFonts w:hint="cs"/>
                 <w:rtl/>
                 <w:lang w:bidi="fa-IR"/>
               </w:rPr>
@@ -38096,7 +37902,6 @@
               <w:ind w:firstLine="0"/>
               <w:jc w:val="center"/>
               <w:rPr>
-                <w:rFonts w:hint="cs"/>
                 <w:rtl/>
                 <w:lang w:bidi="fa-IR"/>
               </w:rPr>
@@ -38131,7 +37936,6 @@
               <w:ind w:firstLine="0"/>
               <w:jc w:val="center"/>
               <w:rPr>
-                <w:rFonts w:hint="cs"/>
                 <w:rtl/>
                 <w:lang w:bidi="fa-IR"/>
               </w:rPr>
@@ -38171,7 +37975,6 @@
               <w:ind w:firstLine="0"/>
               <w:jc w:val="center"/>
               <w:rPr>
-                <w:rFonts w:hint="cs"/>
                 <w:rtl/>
                 <w:lang w:bidi="fa-IR"/>
               </w:rPr>
@@ -38238,7 +38041,6 @@
               <w:ind w:firstLine="0"/>
               <w:jc w:val="center"/>
               <w:rPr>
-                <w:rFonts w:hint="cs"/>
                 <w:rtl/>
                 <w:lang w:bidi="fa-IR"/>
               </w:rPr>
@@ -38273,7 +38075,6 @@
               <w:ind w:firstLine="0"/>
               <w:jc w:val="center"/>
               <w:rPr>
-                <w:rFonts w:hint="cs"/>
                 <w:rtl/>
                 <w:lang w:bidi="fa-IR"/>
               </w:rPr>
@@ -38313,7 +38114,6 @@
               <w:ind w:firstLine="0"/>
               <w:jc w:val="center"/>
               <w:rPr>
-                <w:rFonts w:hint="cs"/>
                 <w:rtl/>
                 <w:lang w:bidi="fa-IR"/>
               </w:rPr>
@@ -38368,7 +38168,6 @@
               <w:ind w:firstLine="0"/>
               <w:jc w:val="center"/>
               <w:rPr>
-                <w:rFonts w:hint="cs"/>
                 <w:rtl/>
                 <w:lang w:bidi="fa-IR"/>
               </w:rPr>
@@ -38403,7 +38202,6 @@
               <w:ind w:firstLine="0"/>
               <w:jc w:val="center"/>
               <w:rPr>
-                <w:rFonts w:hint="cs"/>
                 <w:rtl/>
                 <w:lang w:bidi="fa-IR"/>
               </w:rPr>
@@ -38443,7 +38241,6 @@
               <w:ind w:firstLine="0"/>
               <w:jc w:val="center"/>
               <w:rPr>
-                <w:rFonts w:hint="cs"/>
                 <w:rtl/>
                 <w:lang w:bidi="fa-IR"/>
               </w:rPr>
@@ -38490,7 +38287,6 @@
               <w:ind w:firstLine="0"/>
               <w:jc w:val="center"/>
               <w:rPr>
-                <w:rFonts w:hint="cs"/>
                 <w:rtl/>
                 <w:lang w:bidi="fa-IR"/>
               </w:rPr>
@@ -38525,7 +38321,6 @@
               <w:ind w:firstLine="0"/>
               <w:jc w:val="center"/>
               <w:rPr>
-                <w:rFonts w:hint="cs"/>
                 <w:rtl/>
                 <w:lang w:bidi="fa-IR"/>
               </w:rPr>
@@ -38565,30 +38360,23 @@
               <w:ind w:firstLine="0"/>
               <w:jc w:val="center"/>
               <w:rPr>
+                <w:rtl/>
+                <w:lang w:bidi="fa-IR"/>
+              </w:rPr>
+            </w:pPr>
+            <w:r>
+              <w:rPr>
                 <w:rFonts w:hint="cs"/>
                 <w:rtl/>
                 <w:lang w:bidi="fa-IR"/>
               </w:rPr>
-            </w:pPr>
-            <w:r>
-              <w:rPr>
-                <w:rFonts w:hint="cs"/>
-                <w:rtl/>
-                <w:lang w:bidi="fa-IR"/>
-              </w:rPr>
               <w:t xml:space="preserve">پارامترهای </w:t>
             </w:r>
             <w:r>
               <w:rPr>
                 <w:lang w:bidi="fa-IR"/>
               </w:rPr>
-              <w:t xml:space="preserve"> </w:t>
-            </w:r>
-            <w:r>
-              <w:rPr>
-                <w:lang w:bidi="fa-IR"/>
-              </w:rPr>
-              <w:t>Reflectance</w:t>
+              <w:t xml:space="preserve"> Reflectance</w:t>
             </w:r>
             <w:r>
               <w:rPr>
@@ -38638,7 +38426,6 @@
               <w:ind w:firstLine="0"/>
               <w:jc w:val="center"/>
               <w:rPr>
-                <w:rFonts w:hint="cs"/>
                 <w:rtl/>
                 <w:lang w:bidi="fa-IR"/>
               </w:rPr>
@@ -38673,7 +38460,6 @@
               <w:ind w:firstLine="0"/>
               <w:jc w:val="center"/>
               <w:rPr>
-                <w:rFonts w:hint="cs"/>
                 <w:rtl/>
                 <w:lang w:bidi="fa-IR"/>
               </w:rPr>
@@ -38713,7 +38499,6 @@
               <w:ind w:firstLine="0"/>
               <w:jc w:val="center"/>
               <w:rPr>
-                <w:rFonts w:hint="cs"/>
                 <w:rtl/>
                 <w:lang w:bidi="fa-IR"/>
               </w:rPr>
@@ -38760,7 +38545,6 @@
               <w:ind w:firstLine="0"/>
               <w:jc w:val="center"/>
               <w:rPr>
-                <w:rFonts w:hint="cs"/>
                 <w:rtl/>
                 <w:lang w:bidi="fa-IR"/>
               </w:rPr>
@@ -38795,7 +38579,6 @@
               <w:ind w:firstLine="0"/>
               <w:jc w:val="center"/>
               <w:rPr>
-                <w:rFonts w:hint="cs"/>
                 <w:rtl/>
                 <w:lang w:bidi="fa-IR"/>
               </w:rPr>
@@ -38835,7 +38618,6 @@
               <w:ind w:firstLine="0"/>
               <w:jc w:val="center"/>
               <w:rPr>
-                <w:rFonts w:hint="cs"/>
                 <w:rtl/>
                 <w:lang w:bidi="fa-IR"/>
               </w:rPr>
@@ -38882,7 +38664,6 @@
               <w:ind w:firstLine="0"/>
               <w:jc w:val="center"/>
               <w:rPr>
-                <w:rFonts w:hint="cs"/>
                 <w:rtl/>
                 <w:lang w:bidi="fa-IR"/>
               </w:rPr>
@@ -38917,7 +38698,6 @@
               <w:ind w:firstLine="0"/>
               <w:jc w:val="center"/>
               <w:rPr>
-                <w:rFonts w:hint="cs"/>
                 <w:rtl/>
                 <w:lang w:bidi="fa-IR"/>
               </w:rPr>
@@ -38957,7 +38737,6 @@
               <w:ind w:firstLine="0"/>
               <w:jc w:val="center"/>
               <w:rPr>
-                <w:rFonts w:hint="cs"/>
                 <w:rtl/>
                 <w:lang w:bidi="fa-IR"/>
               </w:rPr>
@@ -39005,7 +38784,6 @@
               <w:ind w:firstLine="0"/>
               <w:jc w:val="center"/>
               <w:rPr>
-                <w:rFonts w:hint="cs"/>
                 <w:rtl/>
                 <w:lang w:bidi="fa-IR"/>
               </w:rPr>
@@ -39040,7 +38818,6 @@
               <w:ind w:firstLine="0"/>
               <w:jc w:val="center"/>
               <w:rPr>
-                <w:rFonts w:hint="cs"/>
                 <w:rtl/>
                 <w:lang w:bidi="fa-IR"/>
               </w:rPr>
@@ -39080,7 +38857,6 @@
               <w:ind w:firstLine="0"/>
               <w:jc w:val="center"/>
               <w:rPr>
-                <w:rFonts w:hint="cs"/>
                 <w:rtl/>
                 <w:lang w:bidi="fa-IR"/>
               </w:rPr>
@@ -39128,7 +38904,6 @@
               <w:ind w:firstLine="0"/>
               <w:jc w:val="center"/>
               <w:rPr>
-                <w:rFonts w:hint="cs"/>
                 <w:rtl/>
                 <w:lang w:bidi="fa-IR"/>
               </w:rPr>
@@ -39163,7 +38938,6 @@
               <w:ind w:firstLine="0"/>
               <w:jc w:val="center"/>
               <w:rPr>
-                <w:rFonts w:hint="cs"/>
                 <w:rtl/>
                 <w:lang w:bidi="fa-IR"/>
               </w:rPr>
@@ -39203,7 +38977,6 @@
               <w:ind w:firstLine="0"/>
               <w:jc w:val="center"/>
               <w:rPr>
-                <w:rFonts w:hint="cs"/>
                 <w:rtl/>
                 <w:lang w:bidi="fa-IR"/>
               </w:rPr>
@@ -39277,7 +39050,6 @@
               <w:ind w:firstLine="0"/>
               <w:jc w:val="center"/>
               <w:rPr>
-                <w:rFonts w:hint="cs"/>
                 <w:rtl/>
                 <w:lang w:bidi="fa-IR"/>
               </w:rPr>
@@ -39312,7 +39084,6 @@
               <w:ind w:firstLine="0"/>
               <w:jc w:val="center"/>
               <w:rPr>
-                <w:rFonts w:hint="cs"/>
                 <w:rtl/>
                 <w:lang w:bidi="fa-IR"/>
               </w:rPr>
@@ -39352,10 +39123,32 @@
               <w:ind w:firstLine="0"/>
               <w:jc w:val="center"/>
               <w:rPr>
+                <w:rtl/>
+                <w:lang w:bidi="fa-IR"/>
+              </w:rPr>
+            </w:pPr>
+            <w:r>
+              <w:rPr>
                 <w:rFonts w:hint="cs"/>
                 <w:rtl/>
                 <w:lang w:bidi="fa-IR"/>
               </w:rPr>
+              <w:t>-</w:t>
+            </w:r>
+          </w:p>
+        </w:tc>
+        <w:tc>
+          <w:tcPr>
+            <w:tcW w:w="1170" w:type="dxa"/>
+            <w:vAlign w:val="center"/>
+          </w:tcPr>
+          <w:p>
+            <w:pPr>
+              <w:ind w:firstLine="0"/>
+              <w:jc w:val="center"/>
+              <w:rPr>
+                <w:lang w:bidi="fa-IR"/>
+              </w:rPr>
             </w:pPr>
             <w:r>
               <w:rPr>
@@ -39369,29 +39162,6 @@
         </w:tc>
         <w:tc>
           <w:tcPr>
-            <w:tcW w:w="1170" w:type="dxa"/>
-            <w:vAlign w:val="center"/>
-          </w:tcPr>
-          <w:p>
-            <w:pPr>
-              <w:ind w:firstLine="0"/>
-              <w:jc w:val="center"/>
-              <w:rPr>
-                <w:lang w:bidi="fa-IR"/>
-              </w:rPr>
-            </w:pPr>
-            <w:r>
-              <w:rPr>
-                <w:rFonts w:hint="cs"/>
-                <w:rtl/>
-                <w:lang w:bidi="fa-IR"/>
-              </w:rPr>
-              <w:t>-</w:t>
-            </w:r>
-          </w:p>
-        </w:tc>
-        <w:tc>
-          <w:tcPr>
             <w:tcW w:w="1980" w:type="dxa"/>
             <w:vAlign w:val="center"/>
           </w:tcPr>
@@ -39400,7 +39170,6 @@
               <w:ind w:firstLine="0"/>
               <w:jc w:val="center"/>
               <w:rPr>
-                <w:rFonts w:hint="cs"/>
                 <w:rtl/>
                 <w:lang w:bidi="fa-IR"/>
               </w:rPr>
@@ -39462,7 +39231,6 @@
               <w:ind w:firstLine="0"/>
               <w:jc w:val="center"/>
               <w:rPr>
-                <w:rFonts w:hint="cs"/>
                 <w:rtl/>
                 <w:lang w:bidi="fa-IR"/>
               </w:rPr>
@@ -39502,10 +39270,32 @@
               <w:ind w:firstLine="0"/>
               <w:jc w:val="center"/>
               <w:rPr>
+                <w:rtl/>
+                <w:lang w:bidi="fa-IR"/>
+              </w:rPr>
+            </w:pPr>
+            <w:r>
+              <w:rPr>
                 <w:rFonts w:hint="cs"/>
                 <w:rtl/>
                 <w:lang w:bidi="fa-IR"/>
               </w:rPr>
+              <w:t>-</w:t>
+            </w:r>
+          </w:p>
+        </w:tc>
+        <w:tc>
+          <w:tcPr>
+            <w:tcW w:w="1170" w:type="dxa"/>
+            <w:vAlign w:val="center"/>
+          </w:tcPr>
+          <w:p>
+            <w:pPr>
+              <w:ind w:firstLine="0"/>
+              <w:jc w:val="center"/>
+              <w:rPr>
+                <w:lang w:bidi="fa-IR"/>
+              </w:rPr>
             </w:pPr>
             <w:r>
               <w:rPr>
@@ -39519,29 +39309,6 @@
         </w:tc>
         <w:tc>
           <w:tcPr>
-            <w:tcW w:w="1170" w:type="dxa"/>
-            <w:vAlign w:val="center"/>
-          </w:tcPr>
-          <w:p>
-            <w:pPr>
-              <w:ind w:firstLine="0"/>
-              <w:jc w:val="center"/>
-              <w:rPr>
-                <w:lang w:bidi="fa-IR"/>
-              </w:rPr>
-            </w:pPr>
-            <w:r>
-              <w:rPr>
-                <w:rFonts w:hint="cs"/>
-                <w:rtl/>
-                <w:lang w:bidi="fa-IR"/>
-              </w:rPr>
-              <w:t>-</w:t>
-            </w:r>
-          </w:p>
-        </w:tc>
-        <w:tc>
-          <w:tcPr>
             <w:tcW w:w="1980" w:type="dxa"/>
             <w:vAlign w:val="center"/>
           </w:tcPr>
@@ -39550,7 +39317,6 @@
               <w:ind w:firstLine="0"/>
               <w:jc w:val="center"/>
               <w:rPr>
-                <w:rFonts w:hint="cs"/>
                 <w:rtl/>
                 <w:lang w:bidi="fa-IR"/>
               </w:rPr>
@@ -39612,7 +39378,6 @@
               <w:ind w:firstLine="0"/>
               <w:jc w:val="center"/>
               <w:rPr>
-                <w:rFonts w:hint="cs"/>
                 <w:rtl/>
                 <w:lang w:bidi="fa-IR"/>
               </w:rPr>
@@ -39652,10 +39417,32 @@
               <w:ind w:firstLine="0"/>
               <w:jc w:val="center"/>
               <w:rPr>
+                <w:rtl/>
+                <w:lang w:bidi="fa-IR"/>
+              </w:rPr>
+            </w:pPr>
+            <w:r>
+              <w:rPr>
                 <w:rFonts w:hint="cs"/>
                 <w:rtl/>
                 <w:lang w:bidi="fa-IR"/>
               </w:rPr>
+              <w:t>-</w:t>
+            </w:r>
+          </w:p>
+        </w:tc>
+        <w:tc>
+          <w:tcPr>
+            <w:tcW w:w="1170" w:type="dxa"/>
+            <w:vAlign w:val="center"/>
+          </w:tcPr>
+          <w:p>
+            <w:pPr>
+              <w:ind w:firstLine="0"/>
+              <w:jc w:val="center"/>
+              <w:rPr>
+                <w:lang w:bidi="fa-IR"/>
+              </w:rPr>
             </w:pPr>
             <w:r>
               <w:rPr>
@@ -39669,29 +39456,6 @@
         </w:tc>
         <w:tc>
           <w:tcPr>
-            <w:tcW w:w="1170" w:type="dxa"/>
-            <w:vAlign w:val="center"/>
-          </w:tcPr>
-          <w:p>
-            <w:pPr>
-              <w:ind w:firstLine="0"/>
-              <w:jc w:val="center"/>
-              <w:rPr>
-                <w:lang w:bidi="fa-IR"/>
-              </w:rPr>
-            </w:pPr>
-            <w:r>
-              <w:rPr>
-                <w:rFonts w:hint="cs"/>
-                <w:rtl/>
-                <w:lang w:bidi="fa-IR"/>
-              </w:rPr>
-              <w:t>-</w:t>
-            </w:r>
-          </w:p>
-        </w:tc>
-        <w:tc>
-          <w:tcPr>
             <w:tcW w:w="1980" w:type="dxa"/>
             <w:vAlign w:val="center"/>
           </w:tcPr>
@@ -39700,7 +39464,6 @@
               <w:ind w:firstLine="0"/>
               <w:jc w:val="center"/>
               <w:rPr>
-                <w:rFonts w:hint="cs"/>
                 <w:rtl/>
                 <w:lang w:bidi="fa-IR"/>
               </w:rPr>
@@ -39762,7 +39525,6 @@
               <w:ind w:firstLine="0"/>
               <w:jc w:val="center"/>
               <w:rPr>
-                <w:rFonts w:hint="cs"/>
                 <w:rtl/>
                 <w:lang w:bidi="fa-IR"/>
               </w:rPr>
@@ -39802,10 +39564,32 @@
               <w:ind w:firstLine="0"/>
               <w:jc w:val="center"/>
               <w:rPr>
+                <w:rtl/>
+                <w:lang w:bidi="fa-IR"/>
+              </w:rPr>
+            </w:pPr>
+            <w:r>
+              <w:rPr>
                 <w:rFonts w:hint="cs"/>
                 <w:rtl/>
                 <w:lang w:bidi="fa-IR"/>
               </w:rPr>
+              <w:t>-</w:t>
+            </w:r>
+          </w:p>
+        </w:tc>
+        <w:tc>
+          <w:tcPr>
+            <w:tcW w:w="1170" w:type="dxa"/>
+            <w:vAlign w:val="center"/>
+          </w:tcPr>
+          <w:p>
+            <w:pPr>
+              <w:ind w:firstLine="0"/>
+              <w:jc w:val="center"/>
+              <w:rPr>
+                <w:lang w:bidi="fa-IR"/>
+              </w:rPr>
             </w:pPr>
             <w:r>
               <w:rPr>
@@ -39819,29 +39603,6 @@
         </w:tc>
         <w:tc>
           <w:tcPr>
-            <w:tcW w:w="1170" w:type="dxa"/>
-            <w:vAlign w:val="center"/>
-          </w:tcPr>
-          <w:p>
-            <w:pPr>
-              <w:ind w:firstLine="0"/>
-              <w:jc w:val="center"/>
-              <w:rPr>
-                <w:lang w:bidi="fa-IR"/>
-              </w:rPr>
-            </w:pPr>
-            <w:r>
-              <w:rPr>
-                <w:rFonts w:hint="cs"/>
-                <w:rtl/>
-                <w:lang w:bidi="fa-IR"/>
-              </w:rPr>
-              <w:t>-</w:t>
-            </w:r>
-          </w:p>
-        </w:tc>
-        <w:tc>
-          <w:tcPr>
             <w:tcW w:w="1980" w:type="dxa"/>
             <w:vAlign w:val="center"/>
           </w:tcPr>
@@ -39850,7 +39611,6 @@
               <w:ind w:firstLine="0"/>
               <w:jc w:val="center"/>
               <w:rPr>
-                <w:rFonts w:hint="cs"/>
                 <w:rtl/>
                 <w:lang w:bidi="fa-IR"/>
               </w:rPr>
@@ -39912,7 +39672,6 @@
               <w:ind w:firstLine="0"/>
               <w:jc w:val="center"/>
               <w:rPr>
-                <w:rFonts w:hint="cs"/>
                 <w:rtl/>
                 <w:lang w:bidi="fa-IR"/>
               </w:rPr>
@@ -39952,10 +39711,32 @@
               <w:ind w:firstLine="0"/>
               <w:jc w:val="center"/>
               <w:rPr>
+                <w:rtl/>
+                <w:lang w:bidi="fa-IR"/>
+              </w:rPr>
+            </w:pPr>
+            <w:r>
+              <w:rPr>
                 <w:rFonts w:hint="cs"/>
                 <w:rtl/>
                 <w:lang w:bidi="fa-IR"/>
               </w:rPr>
+              <w:t>-</w:t>
+            </w:r>
+          </w:p>
+        </w:tc>
+        <w:tc>
+          <w:tcPr>
+            <w:tcW w:w="1170" w:type="dxa"/>
+            <w:vAlign w:val="center"/>
+          </w:tcPr>
+          <w:p>
+            <w:pPr>
+              <w:ind w:firstLine="0"/>
+              <w:jc w:val="center"/>
+              <w:rPr>
+                <w:lang w:bidi="fa-IR"/>
+              </w:rPr>
             </w:pPr>
             <w:r>
               <w:rPr>
@@ -39969,29 +39750,6 @@
         </w:tc>
         <w:tc>
           <w:tcPr>
-            <w:tcW w:w="1170" w:type="dxa"/>
-            <w:vAlign w:val="center"/>
-          </w:tcPr>
-          <w:p>
-            <w:pPr>
-              <w:ind w:firstLine="0"/>
-              <w:jc w:val="center"/>
-              <w:rPr>
-                <w:lang w:bidi="fa-IR"/>
-              </w:rPr>
-            </w:pPr>
-            <w:r>
-              <w:rPr>
-                <w:rFonts w:hint="cs"/>
-                <w:rtl/>
-                <w:lang w:bidi="fa-IR"/>
-              </w:rPr>
-              <w:t>-</w:t>
-            </w:r>
-          </w:p>
-        </w:tc>
-        <w:tc>
-          <w:tcPr>
             <w:tcW w:w="1980" w:type="dxa"/>
             <w:vAlign w:val="center"/>
           </w:tcPr>
@@ -40000,7 +39758,6 @@
               <w:ind w:firstLine="0"/>
               <w:jc w:val="center"/>
               <w:rPr>
-                <w:rFonts w:hint="cs"/>
                 <w:rtl/>
                 <w:lang w:bidi="fa-IR"/>
               </w:rPr>
@@ -40056,7 +39813,6 @@
               <w:ind w:firstLine="0"/>
               <w:jc w:val="center"/>
               <w:rPr>
-                <w:rFonts w:hint="cs"/>
                 <w:rtl/>
                 <w:lang w:bidi="fa-IR"/>
               </w:rPr>
@@ -40096,10 +39852,32 @@
               <w:ind w:firstLine="0"/>
               <w:jc w:val="center"/>
               <w:rPr>
+                <w:rtl/>
+                <w:lang w:bidi="fa-IR"/>
+              </w:rPr>
+            </w:pPr>
+            <w:r>
+              <w:rPr>
                 <w:rFonts w:hint="cs"/>
                 <w:rtl/>
                 <w:lang w:bidi="fa-IR"/>
               </w:rPr>
+              <w:t>-</w:t>
+            </w:r>
+          </w:p>
+        </w:tc>
+        <w:tc>
+          <w:tcPr>
+            <w:tcW w:w="1170" w:type="dxa"/>
+            <w:vAlign w:val="center"/>
+          </w:tcPr>
+          <w:p>
+            <w:pPr>
+              <w:ind w:firstLine="0"/>
+              <w:jc w:val="center"/>
+              <w:rPr>
+                <w:lang w:bidi="fa-IR"/>
+              </w:rPr>
             </w:pPr>
             <w:r>
               <w:rPr>
@@ -40113,29 +39891,6 @@
         </w:tc>
         <w:tc>
           <w:tcPr>
-            <w:tcW w:w="1170" w:type="dxa"/>
-            <w:vAlign w:val="center"/>
-          </w:tcPr>
-          <w:p>
-            <w:pPr>
-              <w:ind w:firstLine="0"/>
-              <w:jc w:val="center"/>
-              <w:rPr>
-                <w:lang w:bidi="fa-IR"/>
-              </w:rPr>
-            </w:pPr>
-            <w:r>
-              <w:rPr>
-                <w:rFonts w:hint="cs"/>
-                <w:rtl/>
-                <w:lang w:bidi="fa-IR"/>
-              </w:rPr>
-              <w:t>-</w:t>
-            </w:r>
-          </w:p>
-        </w:tc>
-        <w:tc>
-          <w:tcPr>
             <w:tcW w:w="1980" w:type="dxa"/>
             <w:vAlign w:val="center"/>
           </w:tcPr>
@@ -40144,7 +39899,6 @@
               <w:ind w:firstLine="0"/>
               <w:jc w:val="center"/>
               <w:rPr>
-                <w:rFonts w:hint="cs"/>
                 <w:rtl/>
                 <w:lang w:bidi="fa-IR"/>
               </w:rPr>
@@ -40192,7 +39946,6 @@
               <w:ind w:firstLine="0"/>
               <w:jc w:val="center"/>
               <w:rPr>
-                <w:rFonts w:hint="cs"/>
                 <w:rtl/>
                 <w:lang w:bidi="fa-IR"/>
               </w:rPr>
@@ -40232,10 +39985,32 @@
               <w:ind w:firstLine="0"/>
               <w:jc w:val="center"/>
               <w:rPr>
+                <w:rtl/>
+                <w:lang w:bidi="fa-IR"/>
+              </w:rPr>
+            </w:pPr>
+            <w:r>
+              <w:rPr>
                 <w:rFonts w:hint="cs"/>
                 <w:rtl/>
                 <w:lang w:bidi="fa-IR"/>
               </w:rPr>
+              <w:t>-</w:t>
+            </w:r>
+          </w:p>
+        </w:tc>
+        <w:tc>
+          <w:tcPr>
+            <w:tcW w:w="1170" w:type="dxa"/>
+            <w:vAlign w:val="center"/>
+          </w:tcPr>
+          <w:p>
+            <w:pPr>
+              <w:ind w:firstLine="0"/>
+              <w:jc w:val="center"/>
+              <w:rPr>
+                <w:lang w:bidi="fa-IR"/>
+              </w:rPr>
             </w:pPr>
             <w:r>
               <w:rPr>
@@ -40249,29 +40024,6 @@
         </w:tc>
         <w:tc>
           <w:tcPr>
-            <w:tcW w:w="1170" w:type="dxa"/>
-            <w:vAlign w:val="center"/>
-          </w:tcPr>
-          <w:p>
-            <w:pPr>
-              <w:ind w:firstLine="0"/>
-              <w:jc w:val="center"/>
-              <w:rPr>
-                <w:lang w:bidi="fa-IR"/>
-              </w:rPr>
-            </w:pPr>
-            <w:r>
-              <w:rPr>
-                <w:rFonts w:hint="cs"/>
-                <w:rtl/>
-                <w:lang w:bidi="fa-IR"/>
-              </w:rPr>
-              <w:t>-</w:t>
-            </w:r>
-          </w:p>
-        </w:tc>
-        <w:tc>
-          <w:tcPr>
             <w:tcW w:w="1980" w:type="dxa"/>
             <w:vAlign w:val="center"/>
           </w:tcPr>
@@ -40280,7 +40032,6 @@
               <w:ind w:firstLine="0"/>
               <w:jc w:val="center"/>
               <w:rPr>
-                <w:rFonts w:hint="cs"/>
                 <w:rtl/>
                 <w:lang w:bidi="fa-IR"/>
               </w:rPr>
@@ -40328,7 +40079,6 @@
               <w:ind w:firstLine="0"/>
               <w:jc w:val="center"/>
               <w:rPr>
-                <w:rFonts w:hint="cs"/>
                 <w:rtl/>
                 <w:lang w:bidi="fa-IR"/>
               </w:rPr>
@@ -40368,10 +40118,32 @@
               <w:ind w:firstLine="0"/>
               <w:jc w:val="center"/>
               <w:rPr>
+                <w:rtl/>
+                <w:lang w:bidi="fa-IR"/>
+              </w:rPr>
+            </w:pPr>
+            <w:r>
+              <w:rPr>
                 <w:rFonts w:hint="cs"/>
                 <w:rtl/>
                 <w:lang w:bidi="fa-IR"/>
               </w:rPr>
+              <w:t>-</w:t>
+            </w:r>
+          </w:p>
+        </w:tc>
+        <w:tc>
+          <w:tcPr>
+            <w:tcW w:w="1170" w:type="dxa"/>
+            <w:vAlign w:val="center"/>
+          </w:tcPr>
+          <w:p>
+            <w:pPr>
+              <w:ind w:firstLine="0"/>
+              <w:jc w:val="center"/>
+              <w:rPr>
+                <w:lang w:bidi="fa-IR"/>
+              </w:rPr>
             </w:pPr>
             <w:r>
               <w:rPr>
@@ -40385,29 +40157,6 @@
         </w:tc>
         <w:tc>
           <w:tcPr>
-            <w:tcW w:w="1170" w:type="dxa"/>
-            <w:vAlign w:val="center"/>
-          </w:tcPr>
-          <w:p>
-            <w:pPr>
-              <w:ind w:firstLine="0"/>
-              <w:jc w:val="center"/>
-              <w:rPr>
-                <w:lang w:bidi="fa-IR"/>
-              </w:rPr>
-            </w:pPr>
-            <w:r>
-              <w:rPr>
-                <w:rFonts w:hint="cs"/>
-                <w:rtl/>
-                <w:lang w:bidi="fa-IR"/>
-              </w:rPr>
-              <w:t>-</w:t>
-            </w:r>
-          </w:p>
-        </w:tc>
-        <w:tc>
-          <w:tcPr>
             <w:tcW w:w="1980" w:type="dxa"/>
             <w:vAlign w:val="center"/>
           </w:tcPr>
@@ -40416,7 +40165,6 @@
               <w:ind w:firstLine="0"/>
               <w:jc w:val="center"/>
               <w:rPr>
-                <w:rFonts w:hint="cs"/>
                 <w:rtl/>
                 <w:lang w:bidi="fa-IR"/>
               </w:rPr>
@@ -40464,7 +40212,6 @@
               <w:ind w:firstLine="0"/>
               <w:jc w:val="center"/>
               <w:rPr>
-                <w:rFonts w:hint="cs"/>
                 <w:rtl/>
                 <w:lang w:bidi="fa-IR"/>
               </w:rPr>
@@ -40504,67 +40251,73 @@
               <w:ind w:firstLine="0"/>
               <w:jc w:val="center"/>
               <w:rPr>
+                <w:rtl/>
+                <w:lang w:bidi="fa-IR"/>
+              </w:rPr>
+            </w:pPr>
+          </w:p>
+        </w:tc>
+        <w:tc>
+          <w:tcPr>
+            <w:tcW w:w="1170" w:type="dxa"/>
+            <w:vAlign w:val="center"/>
+          </w:tcPr>
+          <w:p>
+            <w:pPr>
+              <w:ind w:firstLine="0"/>
+              <w:jc w:val="center"/>
+              <w:rPr>
+                <w:rtl/>
+                <w:lang w:bidi="fa-IR"/>
+              </w:rPr>
+            </w:pPr>
+          </w:p>
+        </w:tc>
+        <w:tc>
+          <w:tcPr>
+            <w:tcW w:w="1980" w:type="dxa"/>
+            <w:vAlign w:val="center"/>
+          </w:tcPr>
+          <w:p>
+            <w:pPr>
+              <w:ind w:firstLine="0"/>
+              <w:jc w:val="center"/>
+              <w:rPr>
+                <w:rtl/>
+                <w:lang w:bidi="fa-IR"/>
+              </w:rPr>
+            </w:pPr>
+            <w:r>
+              <w:rPr>
                 <w:rFonts w:hint="cs"/>
                 <w:rtl/>
                 <w:lang w:bidi="fa-IR"/>
               </w:rPr>
-            </w:pPr>
-          </w:p>
-        </w:tc>
-        <w:tc>
-          <w:tcPr>
-            <w:tcW w:w="1170" w:type="dxa"/>
-            <w:vAlign w:val="center"/>
-          </w:tcPr>
-          <w:p>
-            <w:pPr>
-              <w:ind w:firstLine="0"/>
-              <w:jc w:val="center"/>
+              <w:t xml:space="preserve">ماژول </w:t>
+            </w:r>
+            <w:r>
               <w:rPr>
                 <w:rFonts w:hint="cs"/>
                 <w:rtl/>
                 <w:lang w:bidi="fa-IR"/>
               </w:rPr>
-            </w:pPr>
-          </w:p>
-        </w:tc>
-        <w:tc>
-          <w:tcPr>
-            <w:tcW w:w="1980" w:type="dxa"/>
-            <w:vAlign w:val="center"/>
-          </w:tcPr>
-          <w:p>
-            <w:pPr>
-              <w:ind w:firstLine="0"/>
-              <w:jc w:val="center"/>
+              <w:t xml:space="preserve">واسطه بین واسط تحت وب و </w:t>
+            </w:r>
+            <w:r>
               <w:rPr>
                 <w:rFonts w:hint="cs"/>
                 <w:rtl/>
                 <w:lang w:bidi="fa-IR"/>
               </w:rPr>
-            </w:pPr>
+              <w:lastRenderedPageBreak/>
+              <w:t>الگوریتم یادگیری ماشین</w:t>
+            </w:r>
             <w:r>
               <w:rPr>
                 <w:rFonts w:hint="cs"/>
                 <w:rtl/>
                 <w:lang w:bidi="fa-IR"/>
               </w:rPr>
-              <w:t xml:space="preserve">ماژول </w:t>
-            </w:r>
-            <w:r>
-              <w:rPr>
-                <w:rFonts w:hint="cs"/>
-                <w:rtl/>
-                <w:lang w:bidi="fa-IR"/>
-              </w:rPr>
-              <w:t>واسطه بین واسط تحت وب و الگوریتم یادگیری ماشین</w:t>
-            </w:r>
-            <w:r>
-              <w:rPr>
-                <w:rFonts w:hint="cs"/>
-                <w:rtl/>
-                <w:lang w:bidi="fa-IR"/>
-              </w:rPr>
               <w:t>.</w:t>
             </w:r>
           </w:p>
@@ -40587,6 +40340,7 @@
               <w:rPr>
                 <w:lang w:bidi="fa-IR"/>
               </w:rPr>
+              <w:lastRenderedPageBreak/>
               <w:t>main</w:t>
             </w:r>
           </w:p>
@@ -40602,7 +40356,6 @@
               <w:ind w:firstLine="0"/>
               <w:jc w:val="center"/>
               <w:rPr>
-                <w:rFonts w:hint="cs"/>
                 <w:rtl/>
                 <w:lang w:bidi="fa-IR"/>
               </w:rPr>
@@ -40656,18 +40409,35 @@
               <w:ind w:firstLine="0"/>
               <w:jc w:val="center"/>
               <w:rPr>
+                <w:rtl/>
+                <w:lang w:bidi="fa-IR"/>
+              </w:rPr>
+            </w:pPr>
+            <w:r>
+              <w:rPr>
                 <w:rFonts w:hint="cs"/>
                 <w:rtl/>
                 <w:lang w:bidi="fa-IR"/>
               </w:rPr>
-            </w:pPr>
+              <w:lastRenderedPageBreak/>
+              <w:t xml:space="preserve">الگوریتم های </w:t>
+            </w:r>
+            <w:r>
+              <w:t xml:space="preserve"> </w:t>
+            </w:r>
+            <w:r>
+              <w:rPr>
+                <w:lang w:bidi="fa-IR"/>
+              </w:rPr>
+              <w:t>random_forest</w:t>
+            </w:r>
             <w:r>
               <w:rPr>
                 <w:rFonts w:hint="cs"/>
                 <w:rtl/>
                 <w:lang w:bidi="fa-IR"/>
               </w:rPr>
-              <w:t xml:space="preserve">الگوریتم های </w:t>
+              <w:t xml:space="preserve"> و </w:t>
             </w:r>
             <w:r>
               <w:t xml:space="preserve"> </w:t>
@@ -40676,7 +40446,7 @@
               <w:rPr>
                 <w:lang w:bidi="fa-IR"/>
               </w:rPr>
-              <w:t>random_forest</w:t>
+              <w:t>decesition_tree</w:t>
             </w:r>
             <w:r>
               <w:rPr>
@@ -40693,7 +40463,7 @@
               <w:rPr>
                 <w:lang w:bidi="fa-IR"/>
               </w:rPr>
-              <w:t>decesition_tree</w:t>
+              <w:t>gussian_process_regresion</w:t>
             </w:r>
             <w:r>
               <w:rPr>
@@ -40710,7 +40480,7 @@
               <w:rPr>
                 <w:lang w:bidi="fa-IR"/>
               </w:rPr>
-              <w:t>gussian_process_regresion</w:t>
+              <w:t>svr</w:t>
             </w:r>
             <w:r>
               <w:rPr>
@@ -40718,23 +40488,6 @@
                 <w:rtl/>
                 <w:lang w:bidi="fa-IR"/>
               </w:rPr>
-              <w:t xml:space="preserve"> و </w:t>
-            </w:r>
-            <w:r>
-              <w:t xml:space="preserve"> </w:t>
-            </w:r>
-            <w:r>
-              <w:rPr>
-                <w:lang w:bidi="fa-IR"/>
-              </w:rPr>
-              <w:t>svr</w:t>
-            </w:r>
-            <w:r>
-              <w:rPr>
-                <w:rFonts w:hint="cs"/>
-                <w:rtl/>
-                <w:lang w:bidi="fa-IR"/>
-              </w:rPr>
               <w:t>.</w:t>
             </w:r>
           </w:p>
@@ -40749,7 +40502,6 @@
               <w:ind w:firstLine="0"/>
               <w:jc w:val="center"/>
               <w:rPr>
-                <w:rFonts w:hint="cs"/>
                 <w:rtl/>
                 <w:lang w:bidi="fa-IR"/>
               </w:rPr>
@@ -40772,7 +40524,6 @@
               <w:ind w:firstLine="0"/>
               <w:jc w:val="center"/>
               <w:rPr>
-                <w:rFonts w:hint="cs"/>
                 <w:rtl/>
                 <w:lang w:bidi="fa-IR"/>
               </w:rPr>
@@ -40828,7 +40579,6 @@
               <w:ind w:firstLine="0"/>
               <w:jc w:val="center"/>
               <w:rPr>
-                <w:rFonts w:hint="cs"/>
                 <w:rtl/>
                 <w:lang w:bidi="fa-IR"/>
               </w:rPr>
@@ -42005,10 +41755,6 @@
         <w:smallCaps w:val="0"/>
         <w:strike w:val="0"/>
         <w:dstrike w:val="0"/>
-        <w:outline w:val="0"/>
-        <w:shadow w:val="0"/>
-        <w:emboss w:val="0"/>
-        <w:imprint w:val="0"/>
         <w:noProof w:val="0"/>
         <w:snapToGrid w:val="0"/>
         <w:vanish w:val="0"/>
@@ -43406,6 +43152,7 @@
   <w:style w:type="character" w:default="1" w:styleId="DefaultParagraphFont">
     <w:name w:val="Default Paragraph Font"/>
     <w:uiPriority w:val="1"/>
+    <w:semiHidden/>
     <w:unhideWhenUsed/>
   </w:style>
   <w:style w:type="table" w:default="1" w:styleId="TableNormal">
@@ -45149,7 +44896,7 @@
 </file>
 
 <file path=customXml/itemProps4.xml><?xml version="1.0" encoding="utf-8"?>
-<ds:datastoreItem xmlns:ds="http://schemas.openxmlformats.org/officeDocument/2006/customXml" ds:itemID="{6E41F10C-E90F-4443-95E1-A886BE5291DD}">
+<ds:datastoreItem xmlns:ds="http://schemas.openxmlformats.org/officeDocument/2006/customXml" ds:itemID="{01BE1675-576A-4761-9BAA-6A96D72962FC}">
   <ds:schemaRefs>
     <ds:schemaRef ds:uri="http://schemas.openxmlformats.org/officeDocument/2006/bibliography"/>
   </ds:schemaRefs>

</xml_diff>